<commit_message>
Started progress on reading the file. I just need to figure out how to make a what user selected go into the method.
</commit_message>
<xml_diff>
--- a/Java project 5.docx
+++ b/Java project 5.docx
@@ -142,7 +142,6 @@
     </w:p>
     <w:p>
       <w:r>
-        <w:lastRenderedPageBreak/>
         <w:t xml:space="preserve">This course provides a practical survey of both the principles and practice of cloud security. The emphasis of this course is on the underlying principles and techniques of cloud security with examples of how they are applied in practice.   </w:t>
       </w:r>
     </w:p>
@@ -285,7 +284,6 @@
     </w:p>
     <w:p>
       <w:r>
-        <w:lastRenderedPageBreak/>
         <w:t>•</w:t>
       </w:r>
       <w:r>
@@ -410,7 +408,6 @@
     </w:p>
     <w:p>
       <w:r>
-        <w:lastRenderedPageBreak/>
         <w:t>Here’s a concise summary:</w:t>
       </w:r>
     </w:p>
@@ -628,17 +625,13 @@
         <w:t>Secure Cloud File Storage Emulator</w:t>
       </w:r>
       <w:r>
-        <w:t xml:space="preserve"> is a project that simulates a secure cloud storage system. It encrypts files before storing them locally (acting as the cloud) and allows users to decrypt and retrieve files when needed. The goal is to practice file </w:t>
-      </w:r>
-      <w:r>
-        <w:lastRenderedPageBreak/>
-        <w:t>handling, encryption/decryption techniques (e.g., AES), and creating a basic command-line interface.</w:t>
+        <w:t xml:space="preserve"> is a project that simulates a secure cloud storage system. It encrypts files before storing them locally (acting as the cloud) and allows users to decrypt and retrieve files when needed. The goal is to practice file handling, encryption/decryption techniques (e.g., AES), and creating a basic command-line interface.</w:t>
       </w:r>
     </w:p>
     <w:p>
       <w:r>
         <w:pict w14:anchorId="6A941D99">
-          <v:rect id="_x0000_i1079" style="width:0;height:1.5pt" o:hralign="center" o:hrstd="t" o:hr="t" fillcolor="#a0a0a0" stroked="f"/>
+          <v:rect id="_x0000_i1025" style="width:0;height:1.5pt" o:hralign="center" o:hrstd="t" o:hr="t" fillcolor="#a0a0a0" stroked="f"/>
         </w:pict>
       </w:r>
     </w:p>
@@ -672,7 +665,7 @@
     <w:p>
       <w:r>
         <w:pict w14:anchorId="4F405477">
-          <v:rect id="_x0000_i1080" style="width:0;height:1.5pt" o:hralign="center" o:hrstd="t" o:hr="t" fillcolor="#a0a0a0" stroked="f"/>
+          <v:rect id="_x0000_i1026" style="width:0;height:1.5pt" o:hralign="center" o:hrstd="t" o:hr="t" fillcolor="#a0a0a0" stroked="f"/>
         </w:pict>
       </w:r>
     </w:p>
@@ -957,7 +950,6 @@
           <w:b/>
           <w:bCs/>
         </w:rPr>
-        <w:lastRenderedPageBreak/>
         <w:t>Directory Structure</w:t>
       </w:r>
       <w:r>
@@ -1234,7 +1226,7 @@
     <w:p>
       <w:r>
         <w:pict w14:anchorId="71F549EB">
-          <v:rect id="_x0000_i1081" style="width:0;height:1.5pt" o:hralign="center" o:hrstd="t" o:hr="t" fillcolor="#a0a0a0" stroked="f"/>
+          <v:rect id="_x0000_i1027" style="width:0;height:1.5pt" o:hralign="center" o:hrstd="t" o:hr="t" fillcolor="#a0a0a0" stroked="f"/>
         </w:pict>
       </w:r>
     </w:p>
@@ -1255,7 +1247,6 @@
     </w:p>
     <w:p>
       <w:r>
-        <w:lastRenderedPageBreak/>
         <w:t xml:space="preserve">By February 6, 2025, you’ll have a working emulator that encrypts files, stores them locally as the "cloud," and allows secure retrieval through a CLI. Let me know how you’d like me to clarify further! </w:t>
       </w:r>
       <w:r>
@@ -1313,7 +1304,7 @@
     <w:p>
       <w:r>
         <w:pict w14:anchorId="1CA47FC4">
-          <v:rect id="_x0000_i1115" style="width:0;height:1.5pt" o:hralign="center" o:hrstd="t" o:hr="t" fillcolor="#a0a0a0" stroked="f"/>
+          <v:rect id="_x0000_i1028" style="width:0;height:1.5pt" o:hralign="center" o:hrstd="t" o:hr="t" fillcolor="#a0a0a0" stroked="f"/>
         </w:pict>
       </w:r>
     </w:p>
@@ -1344,7 +1335,7 @@
     <w:p>
       <w:r>
         <w:pict w14:anchorId="6DC65333">
-          <v:rect id="_x0000_i1116" style="width:0;height:1.5pt" o:hralign="center" o:hrstd="t" o:hr="t" fillcolor="#a0a0a0" stroked="f"/>
+          <v:rect id="_x0000_i1029" style="width:0;height:1.5pt" o:hralign="center" o:hrstd="t" o:hr="t" fillcolor="#a0a0a0" stroked="f"/>
         </w:pict>
       </w:r>
     </w:p>
@@ -1523,7 +1514,6 @@
     </w:p>
     <w:p>
       <w:r>
-        <w:lastRenderedPageBreak/>
         <w:t>Copy code</w:t>
       </w:r>
     </w:p>
@@ -1593,7 +1583,7 @@
     <w:p>
       <w:r>
         <w:pict w14:anchorId="6C72B2ED">
-          <v:rect id="_x0000_i1117" style="width:0;height:1.5pt" o:hralign="center" o:hrstd="t" o:hr="t" fillcolor="#a0a0a0" stroked="f"/>
+          <v:rect id="_x0000_i1030" style="width:0;height:1.5pt" o:hralign="center" o:hrstd="t" o:hr="t" fillcolor="#a0a0a0" stroked="f"/>
         </w:pict>
       </w:r>
     </w:p>
@@ -1663,11 +1653,6 @@
     </w:p>
     <w:p>
       <w:r>
-        <w:t>Copy code</w:t>
-      </w:r>
-    </w:p>
-    <w:p>
-      <w:r>
         <w:t xml:space="preserve">java </w:t>
       </w:r>
       <w:proofErr w:type="spellStart"/>
@@ -1803,7 +1788,6 @@
     <w:p>
       <w:proofErr w:type="spellStart"/>
       <w:r>
-        <w:lastRenderedPageBreak/>
         <w:t>arduino</w:t>
       </w:r>
       <w:proofErr w:type="spellEnd"/>
@@ -1821,7 +1805,7 @@
     <w:p>
       <w:r>
         <w:pict w14:anchorId="0747216B">
-          <v:rect id="_x0000_i1118" style="width:0;height:1.5pt" o:hralign="center" o:hrstd="t" o:hr="t" fillcolor="#a0a0a0" stroked="f"/>
+          <v:rect id="_x0000_i1031" style="width:0;height:1.5pt" o:hralign="center" o:hrstd="t" o:hr="t" fillcolor="#a0a0a0" stroked="f"/>
         </w:pict>
       </w:r>
     </w:p>
@@ -1933,7 +1917,7 @@
     <w:p>
       <w:r>
         <w:pict w14:anchorId="4ED9A7F7">
-          <v:rect id="_x0000_i1119" style="width:0;height:1.5pt" o:hralign="center" o:hrstd="t" o:hr="t" fillcolor="#a0a0a0" stroked="f"/>
+          <v:rect id="_x0000_i1032" style="width:0;height:1.5pt" o:hralign="center" o:hrstd="t" o:hr="t" fillcolor="#a0a0a0" stroked="f"/>
         </w:pict>
       </w:r>
     </w:p>
@@ -2064,7 +2048,7 @@
     <w:p>
       <w:r>
         <w:pict w14:anchorId="6BCA8118">
-          <v:rect id="_x0000_i1143" style="width:0;height:1.5pt" o:hralign="center" o:hrstd="t" o:hr="t" fillcolor="#a0a0a0" stroked="f"/>
+          <v:rect id="_x0000_i1033" style="width:0;height:1.5pt" o:hralign="center" o:hrstd="t" o:hr="t" fillcolor="#a0a0a0" stroked="f"/>
         </w:pict>
       </w:r>
     </w:p>
@@ -2095,7 +2079,6 @@
           <w:b/>
           <w:bCs/>
         </w:rPr>
-        <w:lastRenderedPageBreak/>
         <w:t>You Select the File</w:t>
       </w:r>
       <w:r>
@@ -2187,7 +2170,7 @@
     <w:p>
       <w:r>
         <w:pict w14:anchorId="52C75C38">
-          <v:rect id="_x0000_i1144" style="width:0;height:1.5pt" o:hralign="center" o:hrstd="t" o:hr="t" fillcolor="#a0a0a0" stroked="f"/>
+          <v:rect id="_x0000_i1034" style="width:0;height:1.5pt" o:hralign="center" o:hrstd="t" o:hr="t" fillcolor="#a0a0a0" stroked="f"/>
         </w:pict>
       </w:r>
     </w:p>
@@ -2317,7 +2300,7 @@
     <w:p>
       <w:r>
         <w:pict w14:anchorId="4529BCC4">
-          <v:rect id="_x0000_i1145" style="width:0;height:1.5pt" o:hralign="center" o:hrstd="t" o:hr="t" fillcolor="#a0a0a0" stroked="f"/>
+          <v:rect id="_x0000_i1035" style="width:0;height:1.5pt" o:hralign="center" o:hrstd="t" o:hr="t" fillcolor="#a0a0a0" stroked="f"/>
         </w:pict>
       </w:r>
     </w:p>
@@ -2338,7 +2321,6 @@
     </w:p>
     <w:p>
       <w:r>
-        <w:lastRenderedPageBreak/>
         <w:t xml:space="preserve">By letting you select the file, the program becomes flexible—you can use it with </w:t>
       </w:r>
       <w:r>
@@ -4370,6 +4352,7 @@
   <w:style w:type="character" w:default="1" w:styleId="DefaultParagraphFont">
     <w:name w:val="Default Paragraph Font"/>
     <w:uiPriority w:val="1"/>
+    <w:semiHidden/>
     <w:unhideWhenUsed/>
   </w:style>
   <w:style w:type="table" w:default="1" w:styleId="TableNormal">

</xml_diff>

<commit_message>
Created folder to store the encrypted files. Created the code to create file and write to file in cloud storage. Created a method(space) for spacing to make reading console easier. Created the class "encryptFile" and "decryptFile" as name lines more of the function of the project.
</commit_message>
<xml_diff>
--- a/Java project 5.docx
+++ b/Java project 5.docx
@@ -19,18 +19,14 @@
     </w:p>
     <w:p>
       <w:pPr>
-        <w:rPr>
-          <w:b/>
-          <w:bCs/>
-        </w:rPr>
-      </w:pPr>
-      <w:r>
-        <w:rPr>
-          <w:b/>
-          <w:bCs/>
-        </w:rPr>
+        <w:pStyle w:val="Heading1"/>
+      </w:pPr>
+      <w:r>
         <w:t>Prompt</w:t>
       </w:r>
+      <w:r>
+        <w:t>: Start</w:t>
+      </w:r>
     </w:p>
     <w:p>
       <w:r>
@@ -40,17 +36,13 @@
     <w:p/>
     <w:p>
       <w:pPr>
-        <w:rPr>
-          <w:b/>
-          <w:bCs/>
-        </w:rPr>
-      </w:pPr>
-      <w:r>
-        <w:rPr>
-          <w:b/>
-          <w:bCs/>
-        </w:rPr>
+        <w:pStyle w:val="Heading1"/>
+      </w:pPr>
+      <w:r>
         <w:t>Prompt</w:t>
+      </w:r>
+      <w:r>
+        <w:t>: Context</w:t>
       </w:r>
     </w:p>
     <w:p>
@@ -89,15 +81,7 @@
     </w:p>
     <w:p>
       <w:r>
-        <w:t xml:space="preserve">You mentioned that you want to take </w:t>
-      </w:r>
-      <w:proofErr w:type="spellStart"/>
-      <w:r>
-        <w:t>LoA</w:t>
-      </w:r>
-      <w:proofErr w:type="spellEnd"/>
-      <w:r>
-        <w:t xml:space="preserve"> for semester 1, because you want to take System Deployment &amp; Operations (COSC2759).”</w:t>
+        <w:t>You mentioned that you want to take LoA for semester 1, because you want to take System Deployment &amp; Operations (COSC2759).”</w:t>
       </w:r>
     </w:p>
     <w:p>
@@ -137,6 +121,7 @@
     </w:p>
     <w:p>
       <w:r>
+        <w:lastRenderedPageBreak/>
         <w:t>Cloud security is an evolving sub-domain of computer security, network security, and, more broadly, information security. It refers to a broad set of technologies deployed to protect data, applications, and the associated infrastructure of cloud computing.</w:t>
       </w:r>
     </w:p>
@@ -169,15 +154,7 @@
     </w:p>
     <w:p>
       <w:r>
-        <w:t xml:space="preserve">Upon successful completion of this </w:t>
-      </w:r>
-      <w:proofErr w:type="gramStart"/>
-      <w:r>
-        <w:t>course</w:t>
-      </w:r>
-      <w:proofErr w:type="gramEnd"/>
-      <w:r>
-        <w:t xml:space="preserve"> you should be able to:</w:t>
+        <w:t>Upon successful completion of this course you should be able to:</w:t>
       </w:r>
     </w:p>
     <w:p>
@@ -213,15 +190,7 @@
       </w:r>
       <w:r>
         <w:tab/>
-        <w:t xml:space="preserve">Problem </w:t>
-      </w:r>
-      <w:proofErr w:type="gramStart"/>
-      <w:r>
-        <w:t>solve</w:t>
-      </w:r>
-      <w:proofErr w:type="gramEnd"/>
-      <w:r>
-        <w:t xml:space="preserve"> how to fix cloud security weaknesses and mitigate security threats to cloud computing</w:t>
+        <w:t>Problem solve how to fix cloud security weaknesses and mitigate security threats to cloud computing</w:t>
       </w:r>
     </w:p>
     <w:p>
@@ -255,32 +224,13 @@
     </w:p>
     <w:p>
       <w:r>
+        <w:lastRenderedPageBreak/>
         <w:t>•</w:t>
       </w:r>
       <w:r>
         <w:tab/>
-      </w:r>
-      <w:proofErr w:type="spellStart"/>
-      <w:r>
-        <w:t>Lectorials</w:t>
-      </w:r>
-      <w:proofErr w:type="spellEnd"/>
-      <w:r>
-        <w:t xml:space="preserve">: Key concepts will be explained in </w:t>
-      </w:r>
-      <w:proofErr w:type="spellStart"/>
-      <w:r>
-        <w:t>lectorials</w:t>
-      </w:r>
-      <w:proofErr w:type="spellEnd"/>
-      <w:r>
-        <w:t xml:space="preserve"> in which course material will be presented and the subject matter will be illustrated with demonstrations and </w:t>
-      </w:r>
-      <w:proofErr w:type="gramStart"/>
-      <w:r>
-        <w:t>examples;</w:t>
-      </w:r>
-      <w:proofErr w:type="gramEnd"/>
+        <w:t>Lectorials: Key concepts will be explained in lectorials in which course material will be presented and the subject matter will be illustrated with demonstrations and examples;</w:t>
+      </w:r>
     </w:p>
     <w:p>
       <w:r>
@@ -288,13 +238,8 @@
       </w:r>
       <w:r>
         <w:tab/>
-        <w:t xml:space="preserve">Tutorial sessions focus on analysing and problem solving of given scenarios, such as security analysis and secure </w:t>
-      </w:r>
-      <w:proofErr w:type="gramStart"/>
-      <w:r>
-        <w:t>solutions;</w:t>
-      </w:r>
-      <w:proofErr w:type="gramEnd"/>
+        <w:t>Tutorial sessions focus on analysing and problem solving of given scenarios, such as security analysis and secure solutions;</w:t>
+      </w:r>
     </w:p>
     <w:p>
       <w:r>
@@ -388,22 +333,19 @@
     </w:p>
     <w:p>
       <w:r>
+        <w:lastRenderedPageBreak/>
         <w:t>Does this make sense? Just summarise what I provided concisely.</w:t>
       </w:r>
     </w:p>
     <w:p>
       <w:pPr>
-        <w:rPr>
-          <w:b/>
-          <w:bCs/>
-        </w:rPr>
-      </w:pPr>
-      <w:r>
-        <w:rPr>
-          <w:b/>
-          <w:bCs/>
-        </w:rPr>
+        <w:pStyle w:val="Heading1"/>
+      </w:pPr>
+      <w:r>
         <w:t>Answer</w:t>
+      </w:r>
+      <w:r>
+        <w:t>: Context</w:t>
       </w:r>
     </w:p>
     <w:p>
@@ -517,30 +459,18 @@
     </w:p>
     <w:p>
       <w:pPr>
-        <w:rPr>
-          <w:b/>
-          <w:bCs/>
-        </w:rPr>
-      </w:pPr>
-      <w:r>
-        <w:rPr>
-          <w:b/>
-          <w:bCs/>
-        </w:rPr>
+        <w:pStyle w:val="Heading1"/>
+      </w:pPr>
+      <w:r>
         <w:t>Prompt</w:t>
       </w:r>
-    </w:p>
-    <w:p>
-      <w:r>
-        <w:t xml:space="preserve">Yes. Here is a project I want to cover as part of my </w:t>
-      </w:r>
-      <w:proofErr w:type="spellStart"/>
-      <w:r>
-        <w:t>prepartion</w:t>
-      </w:r>
-      <w:proofErr w:type="spellEnd"/>
-      <w:r>
-        <w:t xml:space="preserve">: </w:t>
+      <w:r>
+        <w:t>: Selected Project</w:t>
+      </w:r>
+    </w:p>
+    <w:p>
+      <w:r>
+        <w:t xml:space="preserve">Yes. Here is a project I want to cover as part of my prepartion: </w:t>
       </w:r>
     </w:p>
     <w:p>
@@ -585,17 +515,14 @@
     </w:p>
     <w:p>
       <w:pPr>
-        <w:rPr>
-          <w:b/>
-          <w:bCs/>
-        </w:rPr>
-      </w:pPr>
-      <w:r>
-        <w:rPr>
-          <w:b/>
-          <w:bCs/>
-        </w:rPr>
+        <w:pStyle w:val="Heading1"/>
+      </w:pPr>
+      <w:r>
+        <w:lastRenderedPageBreak/>
         <w:t>Answer</w:t>
+      </w:r>
+      <w:r>
+        <w:t>: Selected Project</w:t>
       </w:r>
     </w:p>
     <w:p>
@@ -901,6 +828,7 @@
         </w:numPr>
       </w:pPr>
       <w:r>
+        <w:lastRenderedPageBreak/>
         <w:t>Verify the decrypted content matches the original.</w:t>
       </w:r>
     </w:p>
@@ -1161,15 +1089,7 @@
     </w:p>
     <w:p>
       <w:r>
-        <w:t xml:space="preserve">java </w:t>
-      </w:r>
-      <w:proofErr w:type="spellStart"/>
-      <w:r>
-        <w:t>SecureCloud</w:t>
-      </w:r>
-      <w:proofErr w:type="spellEnd"/>
-      <w:r>
-        <w:t xml:space="preserve"> encrypt-upload file.txt  </w:t>
+        <w:t xml:space="preserve">java SecureCloud encrypt-upload file.txt  </w:t>
       </w:r>
     </w:p>
     <w:p>
@@ -1207,19 +1127,12 @@
     </w:p>
     <w:p>
       <w:r>
-        <w:t xml:space="preserve">java </w:t>
-      </w:r>
-      <w:proofErr w:type="spellStart"/>
-      <w:r>
-        <w:t>SecureCloud</w:t>
-      </w:r>
-      <w:proofErr w:type="spellEnd"/>
-      <w:r>
-        <w:t xml:space="preserve"> decrypt-download file.txt  </w:t>
-      </w:r>
-    </w:p>
-    <w:p>
-      <w:r>
+        <w:t xml:space="preserve">java SecureCloud decrypt-download file.txt  </w:t>
+      </w:r>
+    </w:p>
+    <w:p>
+      <w:r>
+        <w:lastRenderedPageBreak/>
         <w:t>Output: "File decrypted and saved locally!"</w:t>
       </w:r>
     </w:p>
@@ -1258,22 +1171,26 @@
     </w:p>
     <w:p>
       <w:pPr>
-        <w:rPr>
-          <w:b/>
-          <w:bCs/>
-        </w:rPr>
-      </w:pPr>
-      <w:r>
-        <w:rPr>
-          <w:b/>
-          <w:bCs/>
-        </w:rPr>
+        <w:pStyle w:val="Heading1"/>
+      </w:pPr>
+      <w:r>
+        <w:t>Prompt: Use Case</w:t>
+      </w:r>
+    </w:p>
+    <w:p>
+      <w:r>
+        <w:t>I don't understand the project. Can you give me a use-case of how the project would work and at each stage?</w:t>
+      </w:r>
+    </w:p>
+    <w:p>
+      <w:pPr>
+        <w:pStyle w:val="Heading1"/>
+      </w:pPr>
+      <w:r>
         <w:t>Answer</w:t>
       </w:r>
-    </w:p>
-    <w:p>
-      <w:r>
-        <w:t>I don't understand the project. Can you give me a use-case of how the project would work and at each stage?</w:t>
+      <w:r>
+        <w:t>: Use Case</w:t>
       </w:r>
     </w:p>
     <w:p>
@@ -1377,33 +1294,13 @@
       </w:r>
     </w:p>
     <w:p>
-      <w:proofErr w:type="spellStart"/>
-      <w:r>
-        <w:t>yaml</w:t>
-      </w:r>
-      <w:proofErr w:type="spellEnd"/>
-    </w:p>
-    <w:p>
-      <w:r>
-        <w:t>Copy code</w:t>
-      </w:r>
-    </w:p>
-    <w:p>
       <w:r>
         <w:t xml:space="preserve">Gmail: myemail@gmail.com | Password: 123456  </w:t>
       </w:r>
     </w:p>
     <w:p>
       <w:r>
-        <w:t xml:space="preserve">Bank: </w:t>
-      </w:r>
-      <w:proofErr w:type="spellStart"/>
-      <w:r>
-        <w:t>bankuser</w:t>
-      </w:r>
-      <w:proofErr w:type="spellEnd"/>
-      <w:r>
-        <w:t xml:space="preserve"> | PIN: 7890  </w:t>
+        <w:t xml:space="preserve">Bank: bankuser | PIN: 7890  </w:t>
       </w:r>
     </w:p>
     <w:p>
@@ -1430,25 +1327,7 @@
     </w:p>
     <w:p>
       <w:r>
-        <w:t>bash</w:t>
-      </w:r>
-    </w:p>
-    <w:p>
-      <w:r>
-        <w:t>Copy code</w:t>
-      </w:r>
-    </w:p>
-    <w:p>
-      <w:r>
-        <w:t xml:space="preserve">java </w:t>
-      </w:r>
-      <w:proofErr w:type="spellStart"/>
-      <w:r>
-        <w:t>SecureCloud</w:t>
-      </w:r>
-      <w:proofErr w:type="spellEnd"/>
-      <w:r>
-        <w:t xml:space="preserve"> encrypt-upload passwords.txt  </w:t>
+        <w:t xml:space="preserve">java SecureCloud encrypt-upload passwords.txt  </w:t>
       </w:r>
     </w:p>
     <w:p>
@@ -1509,12 +1388,8 @@
         </w:numPr>
       </w:pPr>
       <w:r>
+        <w:lastRenderedPageBreak/>
         <w:t>The encrypted data might look like this:</w:t>
-      </w:r>
-    </w:p>
-    <w:p>
-      <w:r>
-        <w:t>Copy code</w:t>
       </w:r>
     </w:p>
     <w:p>
@@ -1530,15 +1405,7 @@
         </w:numPr>
       </w:pPr>
       <w:r>
-        <w:t>The encrypted file is saved in a simulated "cloud" folder, e.g., /cloud-storage/</w:t>
-      </w:r>
-      <w:proofErr w:type="spellStart"/>
-      <w:r>
-        <w:t>passwords.enc</w:t>
-      </w:r>
-      <w:proofErr w:type="spellEnd"/>
-      <w:r>
-        <w:t>.</w:t>
+        <w:t>The encrypted file is saved in a simulated "cloud" folder, e.g., /cloud-storage/passwords.enc.</w:t>
       </w:r>
     </w:p>
     <w:p>
@@ -1561,18 +1428,6 @@
       <w:r>
         <w:br/>
         <w:t>The program informs you:</w:t>
-      </w:r>
-    </w:p>
-    <w:p>
-      <w:proofErr w:type="spellStart"/>
-      <w:r>
-        <w:t>arduino</w:t>
-      </w:r>
-      <w:proofErr w:type="spellEnd"/>
-    </w:p>
-    <w:p>
-      <w:r>
-        <w:t>Copy code</w:t>
       </w:r>
     </w:p>
     <w:p>
@@ -1648,20 +1503,7 @@
     </w:p>
     <w:p>
       <w:r>
-        <w:t>bash</w:t>
-      </w:r>
-    </w:p>
-    <w:p>
-      <w:r>
-        <w:t xml:space="preserve">java </w:t>
-      </w:r>
-      <w:proofErr w:type="spellStart"/>
-      <w:r>
-        <w:t>SecureCloud</w:t>
-      </w:r>
-      <w:proofErr w:type="spellEnd"/>
-      <w:r>
-        <w:t xml:space="preserve"> decrypt-download passwords.txt  </w:t>
+        <w:t xml:space="preserve">java SecureCloud decrypt-download passwords.txt  </w:t>
       </w:r>
     </w:p>
     <w:p>
@@ -1690,15 +1532,7 @@
         </w:numPr>
       </w:pPr>
       <w:r>
-        <w:t>The program locates the encrypted file in the /cloud-storage directory (</w:t>
-      </w:r>
-      <w:proofErr w:type="spellStart"/>
-      <w:r>
-        <w:t>passwords.enc</w:t>
-      </w:r>
-      <w:proofErr w:type="spellEnd"/>
-      <w:r>
-        <w:t>).</w:t>
+        <w:t>The program locates the encrypted file in the /cloud-storage directory (passwords.enc).</w:t>
       </w:r>
     </w:p>
     <w:p>
@@ -1723,11 +1557,9 @@
       </w:r>
     </w:p>
     <w:p>
-      <w:proofErr w:type="spellStart"/>
       <w:r>
         <w:t>yaml</w:t>
       </w:r>
-      <w:proofErr w:type="spellEnd"/>
     </w:p>
     <w:p>
       <w:r>
@@ -1741,15 +1573,7 @@
     </w:p>
     <w:p>
       <w:r>
-        <w:t xml:space="preserve">Bank: </w:t>
-      </w:r>
-      <w:proofErr w:type="spellStart"/>
-      <w:r>
-        <w:t>bankuser</w:t>
-      </w:r>
-      <w:proofErr w:type="spellEnd"/>
-      <w:r>
-        <w:t xml:space="preserve"> | PIN: 7890  </w:t>
+        <w:t xml:space="preserve">Bank: bankuser | PIN: 7890  </w:t>
       </w:r>
     </w:p>
     <w:p>
@@ -1786,11 +1610,9 @@
       </w:r>
     </w:p>
     <w:p>
-      <w:proofErr w:type="spellStart"/>
       <w:r>
         <w:t>arduino</w:t>
       </w:r>
-      <w:proofErr w:type="spellEnd"/>
     </w:p>
     <w:p>
       <w:r>
@@ -1821,6 +1643,7 @@
           <w:b/>
           <w:bCs/>
         </w:rPr>
+        <w:lastRenderedPageBreak/>
         <w:t>Stage 3: Program Workflow Example</w:t>
       </w:r>
     </w:p>
@@ -1861,13 +1684,8 @@
         </w:numPr>
       </w:pPr>
       <w:r>
-        <w:t>Encrypted File Stored: /cloud-storage/</w:t>
-      </w:r>
-      <w:proofErr w:type="spellStart"/>
-      <w:r>
-        <w:t>passwords.enc</w:t>
-      </w:r>
-      <w:proofErr w:type="spellEnd"/>
+        <w:t>Encrypted File Stored: /cloud-storage/passwords.enc</w:t>
+      </w:r>
     </w:p>
     <w:p>
       <w:pPr>
@@ -1895,13 +1713,8 @@
         </w:numPr>
       </w:pPr>
       <w:r>
-        <w:t>Input: /cloud-storage/</w:t>
-      </w:r>
-      <w:proofErr w:type="spellStart"/>
-      <w:r>
-        <w:t>passwords.enc</w:t>
-      </w:r>
-      <w:proofErr w:type="spellEnd"/>
+        <w:t>Input: /cloud-storage/passwords.enc</w:t>
+      </w:r>
     </w:p>
     <w:p>
       <w:pPr>
@@ -1982,18 +1795,14 @@
     </w:p>
     <w:p>
       <w:pPr>
-        <w:rPr>
-          <w:b/>
-          <w:bCs/>
-        </w:rPr>
-      </w:pPr>
-      <w:r>
-        <w:rPr>
-          <w:b/>
-          <w:bCs/>
-        </w:rPr>
+        <w:pStyle w:val="Heading1"/>
+      </w:pPr>
+      <w:r>
         <w:t>Prompt</w:t>
       </w:r>
+      <w:r>
+        <w:t>: Clarification on stages</w:t>
+      </w:r>
     </w:p>
     <w:p>
       <w:r>
@@ -2002,17 +1811,13 @@
     </w:p>
     <w:p>
       <w:pPr>
-        <w:rPr>
-          <w:b/>
-          <w:bCs/>
-        </w:rPr>
-      </w:pPr>
-      <w:r>
-        <w:rPr>
-          <w:b/>
-          <w:bCs/>
-        </w:rPr>
+        <w:pStyle w:val="Heading1"/>
+      </w:pPr>
+      <w:r>
         <w:t>Answer</w:t>
+      </w:r>
+      <w:r>
+        <w:t>: Clarification on stages</w:t>
       </w:r>
     </w:p>
     <w:p>
@@ -2098,6 +1903,7 @@
     </w:p>
     <w:p>
       <w:r>
+        <w:lastRenderedPageBreak/>
         <w:t>bash</w:t>
       </w:r>
     </w:p>
@@ -2108,15 +1914,7 @@
     </w:p>
     <w:p>
       <w:r>
-        <w:t xml:space="preserve">java </w:t>
-      </w:r>
-      <w:proofErr w:type="spellStart"/>
-      <w:r>
-        <w:t>SecureCloud</w:t>
-      </w:r>
-      <w:proofErr w:type="spellEnd"/>
-      <w:r>
-        <w:t xml:space="preserve"> encrypt-upload passwords.txt  </w:t>
+        <w:t xml:space="preserve">java SecureCloud encrypt-upload passwords.txt  </w:t>
       </w:r>
     </w:p>
     <w:p>
@@ -2220,25 +2018,7 @@
     </w:p>
     <w:p>
       <w:r>
-        <w:t>bash</w:t>
-      </w:r>
-    </w:p>
-    <w:p>
-      <w:r>
-        <w:t>Copy code</w:t>
-      </w:r>
-    </w:p>
-    <w:p>
-      <w:r>
-        <w:t xml:space="preserve">java </w:t>
-      </w:r>
-      <w:proofErr w:type="spellStart"/>
-      <w:r>
-        <w:t>SecureCloud</w:t>
-      </w:r>
-      <w:proofErr w:type="spellEnd"/>
-      <w:r>
-        <w:t xml:space="preserve"> decrypt-download passwords.txt  </w:t>
+        <w:t xml:space="preserve">java SecureCloud decrypt-download passwords.txt  </w:t>
       </w:r>
     </w:p>
     <w:p>
@@ -2249,15 +2029,7 @@
         </w:numPr>
       </w:pPr>
       <w:r>
-        <w:t>The program looks for the corresponding encrypted version (e.g., /cloud-storage/</w:t>
-      </w:r>
-      <w:proofErr w:type="spellStart"/>
-      <w:r>
-        <w:t>passwords.enc</w:t>
-      </w:r>
-      <w:proofErr w:type="spellEnd"/>
-      <w:r>
-        <w:t>).</w:t>
+        <w:t>The program looks for the corresponding encrypted version (e.g., /cloud-storage/passwords.enc).</w:t>
       </w:r>
     </w:p>
     <w:p>
@@ -2337,6 +2109,761 @@
     <w:p>
       <w:r>
         <w:t xml:space="preserve">Does this explanation make it clearer? </w:t>
+      </w:r>
+      <w:r>
+        <w:rPr>
+          <w:rFonts w:ascii="Segoe UI Emoji" w:hAnsi="Segoe UI Emoji" w:cs="Segoe UI Emoji"/>
+        </w:rPr>
+        <w:t>😊</w:t>
+      </w:r>
+    </w:p>
+    <w:p>
+      <w:pPr>
+        <w:pStyle w:val="Heading1"/>
+      </w:pPr>
+      <w:r>
+        <w:t>Prompt: Is using JFileChooser allowed?</w:t>
+      </w:r>
+    </w:p>
+    <w:p>
+      <w:r>
+        <w:t>When locating the file, is it okay to use JFileChooser?</w:t>
+      </w:r>
+    </w:p>
+    <w:p>
+      <w:pPr>
+        <w:pStyle w:val="Heading1"/>
+      </w:pPr>
+      <w:r>
+        <w:lastRenderedPageBreak/>
+        <w:t>Answer</w:t>
+      </w:r>
+      <w:r>
+        <w:t>: Is using JFileChooser allowed?</w:t>
+      </w:r>
+    </w:p>
+    <w:p>
+      <w:r>
+        <w:t xml:space="preserve">Yes, absolutely! Using JFileChooser is a great choice for file selection in a Java program. It provides a </w:t>
+      </w:r>
+      <w:r>
+        <w:rPr>
+          <w:b/>
+          <w:bCs/>
+        </w:rPr>
+        <w:t>graphical user interface</w:t>
+      </w:r>
+      <w:r>
+        <w:t xml:space="preserve"> (GUI) for browsing and selecting files, which can make your program more user-friendly.</w:t>
+      </w:r>
+    </w:p>
+    <w:p>
+      <w:r>
+        <w:pict w14:anchorId="3B2A6970">
+          <v:rect id="_x0000_i1060" style="width:0;height:1.5pt" o:hralign="center" o:hrstd="t" o:hr="t" fillcolor="#a0a0a0" stroked="f"/>
+        </w:pict>
+      </w:r>
+    </w:p>
+    <w:p>
+      <w:pPr>
+        <w:rPr>
+          <w:b/>
+          <w:bCs/>
+        </w:rPr>
+      </w:pPr>
+      <w:r>
+        <w:rPr>
+          <w:b/>
+          <w:bCs/>
+        </w:rPr>
+        <w:t>How It Would Work</w:t>
+      </w:r>
+    </w:p>
+    <w:p>
+      <w:r>
+        <w:t>Here’s how you might integrate JFileChooser into your project:</w:t>
+      </w:r>
+    </w:p>
+    <w:p>
+      <w:pPr>
+        <w:numPr>
+          <w:ilvl w:val="0"/>
+          <w:numId w:val="12"/>
+        </w:numPr>
+      </w:pPr>
+      <w:r>
+        <w:rPr>
+          <w:b/>
+          <w:bCs/>
+        </w:rPr>
+        <w:t>Stage 1 (Encryption)</w:t>
+      </w:r>
+      <w:r>
+        <w:t>:</w:t>
+      </w:r>
+    </w:p>
+    <w:p>
+      <w:pPr>
+        <w:numPr>
+          <w:ilvl w:val="1"/>
+          <w:numId w:val="12"/>
+        </w:numPr>
+      </w:pPr>
+      <w:r>
+        <w:t>Instead of typing the file name in the command line, you could launch a JFileChooser dialog to allow the user to browse and select a file for encryption.</w:t>
+      </w:r>
+    </w:p>
+    <w:p>
+      <w:pPr>
+        <w:numPr>
+          <w:ilvl w:val="1"/>
+          <w:numId w:val="12"/>
+        </w:numPr>
+      </w:pPr>
+      <w:r>
+        <w:t>Example Workflow:</w:t>
+      </w:r>
+    </w:p>
+    <w:p>
+      <w:pPr>
+        <w:numPr>
+          <w:ilvl w:val="2"/>
+          <w:numId w:val="12"/>
+        </w:numPr>
+      </w:pPr>
+      <w:r>
+        <w:t>The user clicks a "Select File to Encrypt" button.</w:t>
+      </w:r>
+    </w:p>
+    <w:p>
+      <w:pPr>
+        <w:numPr>
+          <w:ilvl w:val="2"/>
+          <w:numId w:val="12"/>
+        </w:numPr>
+      </w:pPr>
+      <w:r>
+        <w:t>The JFileChooser dialog opens, and the user picks a file.</w:t>
+      </w:r>
+    </w:p>
+    <w:p>
+      <w:pPr>
+        <w:numPr>
+          <w:ilvl w:val="2"/>
+          <w:numId w:val="12"/>
+        </w:numPr>
+      </w:pPr>
+      <w:r>
+        <w:t>The program encrypts and uploads the selected file.</w:t>
+      </w:r>
+    </w:p>
+    <w:p>
+      <w:pPr>
+        <w:numPr>
+          <w:ilvl w:val="0"/>
+          <w:numId w:val="12"/>
+        </w:numPr>
+      </w:pPr>
+      <w:r>
+        <w:rPr>
+          <w:b/>
+          <w:bCs/>
+        </w:rPr>
+        <w:t>Stage 2 (Decryption)</w:t>
+      </w:r>
+      <w:r>
+        <w:t>:</w:t>
+      </w:r>
+    </w:p>
+    <w:p>
+      <w:pPr>
+        <w:numPr>
+          <w:ilvl w:val="1"/>
+          <w:numId w:val="12"/>
+        </w:numPr>
+      </w:pPr>
+      <w:r>
+        <w:t>Similarly, when decrypting, the user can select the encrypted file from a JFileChooser dialog.</w:t>
+      </w:r>
+    </w:p>
+    <w:p>
+      <w:pPr>
+        <w:numPr>
+          <w:ilvl w:val="1"/>
+          <w:numId w:val="12"/>
+        </w:numPr>
+      </w:pPr>
+      <w:r>
+        <w:t>Example Workflow:</w:t>
+      </w:r>
+    </w:p>
+    <w:p>
+      <w:pPr>
+        <w:numPr>
+          <w:ilvl w:val="2"/>
+          <w:numId w:val="12"/>
+        </w:numPr>
+      </w:pPr>
+      <w:r>
+        <w:t>The user clicks a "Select Encrypted File to Decrypt" button.</w:t>
+      </w:r>
+    </w:p>
+    <w:p>
+      <w:pPr>
+        <w:numPr>
+          <w:ilvl w:val="2"/>
+          <w:numId w:val="12"/>
+        </w:numPr>
+      </w:pPr>
+      <w:r>
+        <w:t>The JFileChooser dialog opens, and the user picks the encrypted file.</w:t>
+      </w:r>
+    </w:p>
+    <w:p>
+      <w:pPr>
+        <w:numPr>
+          <w:ilvl w:val="2"/>
+          <w:numId w:val="12"/>
+        </w:numPr>
+      </w:pPr>
+      <w:r>
+        <w:t>The program decrypts it and saves the output.</w:t>
+      </w:r>
+    </w:p>
+    <w:p>
+      <w:r>
+        <w:pict w14:anchorId="651BD217">
+          <v:rect id="_x0000_i1061" style="width:0;height:1.5pt" o:hralign="center" o:hrstd="t" o:hr="t" fillcolor="#a0a0a0" stroked="f"/>
+        </w:pict>
+      </w:r>
+    </w:p>
+    <w:p>
+      <w:pPr>
+        <w:rPr>
+          <w:b/>
+          <w:bCs/>
+        </w:rPr>
+      </w:pPr>
+      <w:r>
+        <w:rPr>
+          <w:b/>
+          <w:bCs/>
+        </w:rPr>
+        <w:t>Benefits of Using JFileChooser</w:t>
+      </w:r>
+    </w:p>
+    <w:p>
+      <w:pPr>
+        <w:numPr>
+          <w:ilvl w:val="0"/>
+          <w:numId w:val="13"/>
+        </w:numPr>
+      </w:pPr>
+      <w:r>
+        <w:rPr>
+          <w:b/>
+          <w:bCs/>
+        </w:rPr>
+        <w:t>User-Friendly</w:t>
+      </w:r>
+      <w:r>
+        <w:t>: No need to type file paths—users can visually browse their file system.</w:t>
+      </w:r>
+    </w:p>
+    <w:p>
+      <w:pPr>
+        <w:numPr>
+          <w:ilvl w:val="0"/>
+          <w:numId w:val="13"/>
+        </w:numPr>
+      </w:pPr>
+      <w:r>
+        <w:rPr>
+          <w:b/>
+          <w:bCs/>
+        </w:rPr>
+        <w:t>Error Prevention</w:t>
+      </w:r>
+      <w:r>
+        <w:t>: Avoids issues like typos in file names or paths.</w:t>
+      </w:r>
+    </w:p>
+    <w:p>
+      <w:pPr>
+        <w:numPr>
+          <w:ilvl w:val="0"/>
+          <w:numId w:val="13"/>
+        </w:numPr>
+      </w:pPr>
+      <w:r>
+        <w:rPr>
+          <w:b/>
+          <w:bCs/>
+        </w:rPr>
+        <w:t>Flexibility</w:t>
+      </w:r>
+      <w:r>
+        <w:t>: Works well for desktop applications where GUIs are preferred.</w:t>
+      </w:r>
+    </w:p>
+    <w:p>
+      <w:r>
+        <w:pict w14:anchorId="7757A57A">
+          <v:rect id="_x0000_i1062" style="width:0;height:1.5pt" o:hralign="center" o:hrstd="t" o:hr="t" fillcolor="#a0a0a0" stroked="f"/>
+        </w:pict>
+      </w:r>
+    </w:p>
+    <w:p>
+      <w:pPr>
+        <w:rPr>
+          <w:b/>
+          <w:bCs/>
+        </w:rPr>
+      </w:pPr>
+      <w:r>
+        <w:rPr>
+          <w:b/>
+          <w:bCs/>
+        </w:rPr>
+        <w:lastRenderedPageBreak/>
+        <w:t>Example Integration Idea</w:t>
+      </w:r>
+    </w:p>
+    <w:p>
+      <w:pPr>
+        <w:numPr>
+          <w:ilvl w:val="0"/>
+          <w:numId w:val="14"/>
+        </w:numPr>
+      </w:pPr>
+      <w:r>
+        <w:rPr>
+          <w:b/>
+          <w:bCs/>
+        </w:rPr>
+        <w:t>Command-Line Version</w:t>
+      </w:r>
+      <w:r>
+        <w:t>: You can still allow users to specify file names through the command line if they prefer.</w:t>
+      </w:r>
+    </w:p>
+    <w:p>
+      <w:pPr>
+        <w:numPr>
+          <w:ilvl w:val="0"/>
+          <w:numId w:val="14"/>
+        </w:numPr>
+      </w:pPr>
+      <w:r>
+        <w:rPr>
+          <w:b/>
+          <w:bCs/>
+        </w:rPr>
+        <w:t>GUI Version</w:t>
+      </w:r>
+      <w:r>
+        <w:t>: Offer a JFileChooser option for those who want a more interactive experience.</w:t>
+      </w:r>
+    </w:p>
+    <w:p>
+      <w:r>
+        <w:pict w14:anchorId="78743373">
+          <v:rect id="_x0000_i1063" style="width:0;height:1.5pt" o:hralign="center" o:hrstd="t" o:hr="t" fillcolor="#a0a0a0" stroked="f"/>
+        </w:pict>
+      </w:r>
+    </w:p>
+    <w:p>
+      <w:r>
+        <w:t xml:space="preserve">Would you like to explore how to integrate JFileChooser, or do you prefer to stick to command-line file selection for simplicity? </w:t>
+      </w:r>
+      <w:r>
+        <w:rPr>
+          <w:rFonts w:ascii="Segoe UI Emoji" w:hAnsi="Segoe UI Emoji" w:cs="Segoe UI Emoji"/>
+        </w:rPr>
+        <w:t>😊</w:t>
+      </w:r>
+    </w:p>
+    <w:p>
+      <w:pPr>
+        <w:pStyle w:val="Heading1"/>
+      </w:pPr>
+      <w:r>
+        <w:t>Prompt: Cloud storage</w:t>
+      </w:r>
+    </w:p>
+    <w:p>
+      <w:r>
+        <w:t>No you don't need to explore how to integrate JFileChooser or command line file selection. I'm wondering for the cloud storage directory do I just create a folder locally (E.g. cloud) ?</w:t>
+      </w:r>
+    </w:p>
+    <w:p/>
+    <w:p>
+      <w:pPr>
+        <w:pStyle w:val="Heading1"/>
+      </w:pPr>
+      <w:r>
+        <w:t>Answer</w:t>
+      </w:r>
+      <w:r>
+        <w:t>: Cloud storage</w:t>
+      </w:r>
+    </w:p>
+    <w:p>
+      <w:r>
+        <w:t xml:space="preserve">Yes, creating a local folder (e.g., named </w:t>
+      </w:r>
+      <w:r>
+        <w:rPr>
+          <w:b/>
+          <w:bCs/>
+        </w:rPr>
+        <w:t>cloud</w:t>
+      </w:r>
+      <w:r>
+        <w:t>) is a perfectly fine way to simulate the "cloud storage directory." This keeps things simple while allowing you to emulate cloud storage functionality.</w:t>
+      </w:r>
+    </w:p>
+    <w:p>
+      <w:r>
+        <w:pict w14:anchorId="3D2DA0A0">
+          <v:rect id="_x0000_i1092" style="width:0;height:1.5pt" o:hralign="center" o:hrstd="t" o:hr="t" fillcolor="#a0a0a0" stroked="f"/>
+        </w:pict>
+      </w:r>
+    </w:p>
+    <w:p>
+      <w:pPr>
+        <w:rPr>
+          <w:b/>
+          <w:bCs/>
+        </w:rPr>
+      </w:pPr>
+      <w:r>
+        <w:rPr>
+          <w:b/>
+          <w:bCs/>
+        </w:rPr>
+        <w:t>How It Works</w:t>
+      </w:r>
+    </w:p>
+    <w:p>
+      <w:pPr>
+        <w:numPr>
+          <w:ilvl w:val="0"/>
+          <w:numId w:val="15"/>
+        </w:numPr>
+      </w:pPr>
+      <w:r>
+        <w:rPr>
+          <w:b/>
+          <w:bCs/>
+        </w:rPr>
+        <w:t>Create a Local Folder</w:t>
+      </w:r>
+      <w:r>
+        <w:t>:</w:t>
+      </w:r>
+    </w:p>
+    <w:p>
+      <w:pPr>
+        <w:numPr>
+          <w:ilvl w:val="1"/>
+          <w:numId w:val="15"/>
+        </w:numPr>
+      </w:pPr>
+      <w:r>
+        <w:t>You can manually create a folder (e.g., cloud) in your project directory or another location on your machine.</w:t>
+      </w:r>
+    </w:p>
+    <w:p>
+      <w:pPr>
+        <w:numPr>
+          <w:ilvl w:val="1"/>
+          <w:numId w:val="15"/>
+        </w:numPr>
+      </w:pPr>
+      <w:r>
+        <w:t>Alternatively, your program can automatically create this folder if it doesn’t already exist using Java’s File API. For example:</w:t>
+      </w:r>
+    </w:p>
+    <w:p>
+      <w:pPr>
+        <w:numPr>
+          <w:ilvl w:val="2"/>
+          <w:numId w:val="15"/>
+        </w:numPr>
+      </w:pPr>
+      <w:r>
+        <w:rPr>
+          <w:b/>
+          <w:bCs/>
+        </w:rPr>
+        <w:t>Folder Path</w:t>
+      </w:r>
+      <w:r>
+        <w:t>: ./cloud/ (relative to your project directory).</w:t>
+      </w:r>
+    </w:p>
+    <w:p>
+      <w:pPr>
+        <w:numPr>
+          <w:ilvl w:val="2"/>
+          <w:numId w:val="15"/>
+        </w:numPr>
+      </w:pPr>
+      <w:r>
+        <w:rPr>
+          <w:b/>
+          <w:bCs/>
+        </w:rPr>
+        <w:t>Absolute Path</w:t>
+      </w:r>
+      <w:r>
+        <w:t>: C:/Users/YourName/Documents/cloud/.</w:t>
+      </w:r>
+    </w:p>
+    <w:p>
+      <w:pPr>
+        <w:numPr>
+          <w:ilvl w:val="0"/>
+          <w:numId w:val="15"/>
+        </w:numPr>
+      </w:pPr>
+      <w:r>
+        <w:rPr>
+          <w:b/>
+          <w:bCs/>
+        </w:rPr>
+        <w:t>Store Encrypted Files</w:t>
+      </w:r>
+      <w:r>
+        <w:t>:</w:t>
+      </w:r>
+    </w:p>
+    <w:p>
+      <w:pPr>
+        <w:numPr>
+          <w:ilvl w:val="1"/>
+          <w:numId w:val="15"/>
+        </w:numPr>
+      </w:pPr>
+      <w:r>
+        <w:t>When encrypting and "uploading" a file, save the encrypted version inside this folder with a unique or descriptive name. For example:</w:t>
+      </w:r>
+    </w:p>
+    <w:p>
+      <w:pPr>
+        <w:numPr>
+          <w:ilvl w:val="2"/>
+          <w:numId w:val="15"/>
+        </w:numPr>
+      </w:pPr>
+      <w:r>
+        <w:t>Original file: passwords.txt.</w:t>
+      </w:r>
+    </w:p>
+    <w:p>
+      <w:pPr>
+        <w:numPr>
+          <w:ilvl w:val="2"/>
+          <w:numId w:val="15"/>
+        </w:numPr>
+      </w:pPr>
+      <w:r>
+        <w:lastRenderedPageBreak/>
+        <w:t>Encrypted file: ./cloud/passwords.enc.</w:t>
+      </w:r>
+    </w:p>
+    <w:p>
+      <w:pPr>
+        <w:numPr>
+          <w:ilvl w:val="0"/>
+          <w:numId w:val="15"/>
+        </w:numPr>
+      </w:pPr>
+      <w:r>
+        <w:rPr>
+          <w:b/>
+          <w:bCs/>
+        </w:rPr>
+        <w:t>Retrieve Files from the Folder</w:t>
+      </w:r>
+      <w:r>
+        <w:t>:</w:t>
+      </w:r>
+    </w:p>
+    <w:p>
+      <w:pPr>
+        <w:numPr>
+          <w:ilvl w:val="1"/>
+          <w:numId w:val="15"/>
+        </w:numPr>
+      </w:pPr>
+      <w:r>
+        <w:t>When decrypting a file, your program will look in the cloud folder to locate the encrypted file and perform the decryption process.</w:t>
+      </w:r>
+    </w:p>
+    <w:p>
+      <w:r>
+        <w:pict w14:anchorId="1A77E32F">
+          <v:rect id="_x0000_i1093" style="width:0;height:1.5pt" o:hralign="center" o:hrstd="t" o:hr="t" fillcolor="#a0a0a0" stroked="f"/>
+        </w:pict>
+      </w:r>
+    </w:p>
+    <w:p>
+      <w:pPr>
+        <w:rPr>
+          <w:b/>
+          <w:bCs/>
+        </w:rPr>
+      </w:pPr>
+      <w:r>
+        <w:rPr>
+          <w:b/>
+          <w:bCs/>
+        </w:rPr>
+        <w:t>Why Use a Local Folder for Cloud Simulation?</w:t>
+      </w:r>
+    </w:p>
+    <w:p>
+      <w:pPr>
+        <w:numPr>
+          <w:ilvl w:val="0"/>
+          <w:numId w:val="16"/>
+        </w:numPr>
+      </w:pPr>
+      <w:r>
+        <w:rPr>
+          <w:b/>
+          <w:bCs/>
+        </w:rPr>
+        <w:t>Simplicity</w:t>
+      </w:r>
+      <w:r>
+        <w:t>: No need to set up actual cloud services while still mimicking the concept of cloud storage.</w:t>
+      </w:r>
+    </w:p>
+    <w:p>
+      <w:pPr>
+        <w:numPr>
+          <w:ilvl w:val="0"/>
+          <w:numId w:val="16"/>
+        </w:numPr>
+      </w:pPr>
+      <w:r>
+        <w:rPr>
+          <w:b/>
+          <w:bCs/>
+        </w:rPr>
+        <w:t>Flexibility</w:t>
+      </w:r>
+      <w:r>
+        <w:t>: You can test the encryption/decryption functionality locally without needing an internet connection.</w:t>
+      </w:r>
+    </w:p>
+    <w:p>
+      <w:pPr>
+        <w:numPr>
+          <w:ilvl w:val="0"/>
+          <w:numId w:val="16"/>
+        </w:numPr>
+      </w:pPr>
+      <w:r>
+        <w:rPr>
+          <w:b/>
+          <w:bCs/>
+        </w:rPr>
+        <w:t>Organization</w:t>
+      </w:r>
+      <w:r>
+        <w:t>: Storing all encrypted files in one dedicated folder makes them easy to locate and manage.</w:t>
+      </w:r>
+    </w:p>
+    <w:p>
+      <w:r>
+        <w:pict w14:anchorId="04533960">
+          <v:rect id="_x0000_i1094" style="width:0;height:1.5pt" o:hralign="center" o:hrstd="t" o:hr="t" fillcolor="#a0a0a0" stroked="f"/>
+        </w:pict>
+      </w:r>
+    </w:p>
+    <w:p>
+      <w:pPr>
+        <w:rPr>
+          <w:b/>
+          <w:bCs/>
+        </w:rPr>
+      </w:pPr>
+      <w:r>
+        <w:rPr>
+          <w:b/>
+          <w:bCs/>
+        </w:rPr>
+        <w:t>Things to Consider:</w:t>
+      </w:r>
+    </w:p>
+    <w:p>
+      <w:pPr>
+        <w:numPr>
+          <w:ilvl w:val="0"/>
+          <w:numId w:val="17"/>
+        </w:numPr>
+      </w:pPr>
+      <w:r>
+        <w:rPr>
+          <w:b/>
+          <w:bCs/>
+        </w:rPr>
+        <w:t>Folder Naming and Location</w:t>
+      </w:r>
+      <w:r>
+        <w:t>: Use a consistent name (e.g., cloud) and ensure it’s in an accessible location. If users might run your program in different environments, consider asking them where to create the folder.</w:t>
+      </w:r>
+    </w:p>
+    <w:p>
+      <w:pPr>
+        <w:numPr>
+          <w:ilvl w:val="0"/>
+          <w:numId w:val="17"/>
+        </w:numPr>
+      </w:pPr>
+      <w:r>
+        <w:rPr>
+          <w:b/>
+          <w:bCs/>
+        </w:rPr>
+        <w:t>File Naming</w:t>
+      </w:r>
+      <w:r>
+        <w:t>: Use descriptive and unique file names to prevent overwriting files (e.g., append a timestamp or hash to the filename).</w:t>
+      </w:r>
+    </w:p>
+    <w:p>
+      <w:pPr>
+        <w:numPr>
+          <w:ilvl w:val="0"/>
+          <w:numId w:val="17"/>
+        </w:numPr>
+      </w:pPr>
+      <w:r>
+        <w:rPr>
+          <w:b/>
+          <w:bCs/>
+        </w:rPr>
+        <w:t>Error Handling</w:t>
+      </w:r>
+      <w:r>
+        <w:t>: Check if the cloud folder exists. If it doesn’t, create it automatically to avoid errors.</w:t>
+      </w:r>
+    </w:p>
+    <w:p>
+      <w:r>
+        <w:pict w14:anchorId="07CCCD4D">
+          <v:rect id="_x0000_i1095" style="width:0;height:1.5pt" o:hralign="center" o:hrstd="t" o:hr="t" fillcolor="#a0a0a0" stroked="f"/>
+        </w:pict>
+      </w:r>
+    </w:p>
+    <w:p>
+      <w:r>
+        <w:t xml:space="preserve">Does this approach align with what you were thinking? </w:t>
       </w:r>
       <w:r>
         <w:rPr>
@@ -2593,6 +3120,127 @@
     </w:lvl>
   </w:abstractNum>
   <w:abstractNum w:abstractNumId="2" w15:restartNumberingAfterBreak="0">
+    <w:nsid w:val="260847EC"/>
+    <w:multiLevelType w:val="multilevel"/>
+    <w:tmpl w:val="E9223D8C"/>
+    <w:lvl w:ilvl="0">
+      <w:start w:val="1"/>
+      <w:numFmt w:val="decimal"/>
+      <w:lvlText w:val="%1."/>
+      <w:lvlJc w:val="left"/>
+      <w:pPr>
+        <w:tabs>
+          <w:tab w:val="num" w:pos="720"/>
+        </w:tabs>
+        <w:ind w:left="720" w:hanging="360"/>
+      </w:pPr>
+    </w:lvl>
+    <w:lvl w:ilvl="1">
+      <w:start w:val="1"/>
+      <w:numFmt w:val="bullet"/>
+      <w:lvlText w:val="o"/>
+      <w:lvlJc w:val="left"/>
+      <w:pPr>
+        <w:tabs>
+          <w:tab w:val="num" w:pos="1440"/>
+        </w:tabs>
+        <w:ind w:left="1440" w:hanging="360"/>
+      </w:pPr>
+      <w:rPr>
+        <w:rFonts w:ascii="Courier New" w:hAnsi="Courier New" w:hint="default"/>
+        <w:sz w:val="20"/>
+      </w:rPr>
+    </w:lvl>
+    <w:lvl w:ilvl="2">
+      <w:start w:val="1"/>
+      <w:numFmt w:val="bullet"/>
+      <w:lvlText w:val=""/>
+      <w:lvlJc w:val="left"/>
+      <w:pPr>
+        <w:tabs>
+          <w:tab w:val="num" w:pos="2160"/>
+        </w:tabs>
+        <w:ind w:left="2160" w:hanging="360"/>
+      </w:pPr>
+      <w:rPr>
+        <w:rFonts w:ascii="Wingdings" w:hAnsi="Wingdings" w:hint="default"/>
+        <w:sz w:val="20"/>
+      </w:rPr>
+    </w:lvl>
+    <w:lvl w:ilvl="3" w:tentative="1">
+      <w:start w:val="1"/>
+      <w:numFmt w:val="decimal"/>
+      <w:lvlText w:val="%4."/>
+      <w:lvlJc w:val="left"/>
+      <w:pPr>
+        <w:tabs>
+          <w:tab w:val="num" w:pos="2880"/>
+        </w:tabs>
+        <w:ind w:left="2880" w:hanging="360"/>
+      </w:pPr>
+    </w:lvl>
+    <w:lvl w:ilvl="4" w:tentative="1">
+      <w:start w:val="1"/>
+      <w:numFmt w:val="decimal"/>
+      <w:lvlText w:val="%5."/>
+      <w:lvlJc w:val="left"/>
+      <w:pPr>
+        <w:tabs>
+          <w:tab w:val="num" w:pos="3600"/>
+        </w:tabs>
+        <w:ind w:left="3600" w:hanging="360"/>
+      </w:pPr>
+    </w:lvl>
+    <w:lvl w:ilvl="5" w:tentative="1">
+      <w:start w:val="1"/>
+      <w:numFmt w:val="decimal"/>
+      <w:lvlText w:val="%6."/>
+      <w:lvlJc w:val="left"/>
+      <w:pPr>
+        <w:tabs>
+          <w:tab w:val="num" w:pos="4320"/>
+        </w:tabs>
+        <w:ind w:left="4320" w:hanging="360"/>
+      </w:pPr>
+    </w:lvl>
+    <w:lvl w:ilvl="6" w:tentative="1">
+      <w:start w:val="1"/>
+      <w:numFmt w:val="decimal"/>
+      <w:lvlText w:val="%7."/>
+      <w:lvlJc w:val="left"/>
+      <w:pPr>
+        <w:tabs>
+          <w:tab w:val="num" w:pos="5040"/>
+        </w:tabs>
+        <w:ind w:left="5040" w:hanging="360"/>
+      </w:pPr>
+    </w:lvl>
+    <w:lvl w:ilvl="7" w:tentative="1">
+      <w:start w:val="1"/>
+      <w:numFmt w:val="decimal"/>
+      <w:lvlText w:val="%8."/>
+      <w:lvlJc w:val="left"/>
+      <w:pPr>
+        <w:tabs>
+          <w:tab w:val="num" w:pos="5760"/>
+        </w:tabs>
+        <w:ind w:left="5760" w:hanging="360"/>
+      </w:pPr>
+    </w:lvl>
+    <w:lvl w:ilvl="8" w:tentative="1">
+      <w:start w:val="1"/>
+      <w:numFmt w:val="decimal"/>
+      <w:lvlText w:val="%9."/>
+      <w:lvlJc w:val="left"/>
+      <w:pPr>
+        <w:tabs>
+          <w:tab w:val="num" w:pos="6480"/>
+        </w:tabs>
+        <w:ind w:left="6480" w:hanging="360"/>
+      </w:pPr>
+    </w:lvl>
+  </w:abstractNum>
+  <w:abstractNum w:abstractNumId="3" w15:restartNumberingAfterBreak="0">
     <w:nsid w:val="27662E46"/>
     <w:multiLevelType w:val="multilevel"/>
     <w:tmpl w:val="D62E543E"/>
@@ -2709,7 +3357,7 @@
       </w:pPr>
     </w:lvl>
   </w:abstractNum>
-  <w:abstractNum w:abstractNumId="3" w15:restartNumberingAfterBreak="0">
+  <w:abstractNum w:abstractNumId="4" w15:restartNumberingAfterBreak="0">
     <w:nsid w:val="3A546EB2"/>
     <w:multiLevelType w:val="multilevel"/>
     <w:tmpl w:val="DFC4DCB0"/>
@@ -2826,7 +3474,156 @@
       </w:pPr>
     </w:lvl>
   </w:abstractNum>
-  <w:abstractNum w:abstractNumId="4" w15:restartNumberingAfterBreak="0">
+  <w:abstractNum w:abstractNumId="5" w15:restartNumberingAfterBreak="0">
+    <w:nsid w:val="3EF75A03"/>
+    <w:multiLevelType w:val="multilevel"/>
+    <w:tmpl w:val="BD20FF90"/>
+    <w:lvl w:ilvl="0">
+      <w:start w:val="1"/>
+      <w:numFmt w:val="bullet"/>
+      <w:lvlText w:val=""/>
+      <w:lvlJc w:val="left"/>
+      <w:pPr>
+        <w:tabs>
+          <w:tab w:val="num" w:pos="720"/>
+        </w:tabs>
+        <w:ind w:left="720" w:hanging="360"/>
+      </w:pPr>
+      <w:rPr>
+        <w:rFonts w:ascii="Symbol" w:hAnsi="Symbol" w:hint="default"/>
+        <w:sz w:val="20"/>
+      </w:rPr>
+    </w:lvl>
+    <w:lvl w:ilvl="1" w:tentative="1">
+      <w:start w:val="1"/>
+      <w:numFmt w:val="bullet"/>
+      <w:lvlText w:val="o"/>
+      <w:lvlJc w:val="left"/>
+      <w:pPr>
+        <w:tabs>
+          <w:tab w:val="num" w:pos="1440"/>
+        </w:tabs>
+        <w:ind w:left="1440" w:hanging="360"/>
+      </w:pPr>
+      <w:rPr>
+        <w:rFonts w:ascii="Courier New" w:hAnsi="Courier New" w:hint="default"/>
+        <w:sz w:val="20"/>
+      </w:rPr>
+    </w:lvl>
+    <w:lvl w:ilvl="2" w:tentative="1">
+      <w:start w:val="1"/>
+      <w:numFmt w:val="bullet"/>
+      <w:lvlText w:val=""/>
+      <w:lvlJc w:val="left"/>
+      <w:pPr>
+        <w:tabs>
+          <w:tab w:val="num" w:pos="2160"/>
+        </w:tabs>
+        <w:ind w:left="2160" w:hanging="360"/>
+      </w:pPr>
+      <w:rPr>
+        <w:rFonts w:ascii="Wingdings" w:hAnsi="Wingdings" w:hint="default"/>
+        <w:sz w:val="20"/>
+      </w:rPr>
+    </w:lvl>
+    <w:lvl w:ilvl="3" w:tentative="1">
+      <w:start w:val="1"/>
+      <w:numFmt w:val="bullet"/>
+      <w:lvlText w:val=""/>
+      <w:lvlJc w:val="left"/>
+      <w:pPr>
+        <w:tabs>
+          <w:tab w:val="num" w:pos="2880"/>
+        </w:tabs>
+        <w:ind w:left="2880" w:hanging="360"/>
+      </w:pPr>
+      <w:rPr>
+        <w:rFonts w:ascii="Wingdings" w:hAnsi="Wingdings" w:hint="default"/>
+        <w:sz w:val="20"/>
+      </w:rPr>
+    </w:lvl>
+    <w:lvl w:ilvl="4" w:tentative="1">
+      <w:start w:val="1"/>
+      <w:numFmt w:val="bullet"/>
+      <w:lvlText w:val=""/>
+      <w:lvlJc w:val="left"/>
+      <w:pPr>
+        <w:tabs>
+          <w:tab w:val="num" w:pos="3600"/>
+        </w:tabs>
+        <w:ind w:left="3600" w:hanging="360"/>
+      </w:pPr>
+      <w:rPr>
+        <w:rFonts w:ascii="Wingdings" w:hAnsi="Wingdings" w:hint="default"/>
+        <w:sz w:val="20"/>
+      </w:rPr>
+    </w:lvl>
+    <w:lvl w:ilvl="5" w:tentative="1">
+      <w:start w:val="1"/>
+      <w:numFmt w:val="bullet"/>
+      <w:lvlText w:val=""/>
+      <w:lvlJc w:val="left"/>
+      <w:pPr>
+        <w:tabs>
+          <w:tab w:val="num" w:pos="4320"/>
+        </w:tabs>
+        <w:ind w:left="4320" w:hanging="360"/>
+      </w:pPr>
+      <w:rPr>
+        <w:rFonts w:ascii="Wingdings" w:hAnsi="Wingdings" w:hint="default"/>
+        <w:sz w:val="20"/>
+      </w:rPr>
+    </w:lvl>
+    <w:lvl w:ilvl="6" w:tentative="1">
+      <w:start w:val="1"/>
+      <w:numFmt w:val="bullet"/>
+      <w:lvlText w:val=""/>
+      <w:lvlJc w:val="left"/>
+      <w:pPr>
+        <w:tabs>
+          <w:tab w:val="num" w:pos="5040"/>
+        </w:tabs>
+        <w:ind w:left="5040" w:hanging="360"/>
+      </w:pPr>
+      <w:rPr>
+        <w:rFonts w:ascii="Wingdings" w:hAnsi="Wingdings" w:hint="default"/>
+        <w:sz w:val="20"/>
+      </w:rPr>
+    </w:lvl>
+    <w:lvl w:ilvl="7" w:tentative="1">
+      <w:start w:val="1"/>
+      <w:numFmt w:val="bullet"/>
+      <w:lvlText w:val=""/>
+      <w:lvlJc w:val="left"/>
+      <w:pPr>
+        <w:tabs>
+          <w:tab w:val="num" w:pos="5760"/>
+        </w:tabs>
+        <w:ind w:left="5760" w:hanging="360"/>
+      </w:pPr>
+      <w:rPr>
+        <w:rFonts w:ascii="Wingdings" w:hAnsi="Wingdings" w:hint="default"/>
+        <w:sz w:val="20"/>
+      </w:rPr>
+    </w:lvl>
+    <w:lvl w:ilvl="8" w:tentative="1">
+      <w:start w:val="1"/>
+      <w:numFmt w:val="bullet"/>
+      <w:lvlText w:val=""/>
+      <w:lvlJc w:val="left"/>
+      <w:pPr>
+        <w:tabs>
+          <w:tab w:val="num" w:pos="6480"/>
+        </w:tabs>
+        <w:ind w:left="6480" w:hanging="360"/>
+      </w:pPr>
+      <w:rPr>
+        <w:rFonts w:ascii="Wingdings" w:hAnsi="Wingdings" w:hint="default"/>
+        <w:sz w:val="20"/>
+      </w:rPr>
+    </w:lvl>
+  </w:abstractNum>
+  <w:abstractNum w:abstractNumId="6" w15:restartNumberingAfterBreak="0">
     <w:nsid w:val="3FF012F1"/>
     <w:multiLevelType w:val="multilevel"/>
     <w:tmpl w:val="9378EB0C"/>
@@ -2943,7 +3740,7 @@
       </w:pPr>
     </w:lvl>
   </w:abstractNum>
-  <w:abstractNum w:abstractNumId="5" w15:restartNumberingAfterBreak="0">
+  <w:abstractNum w:abstractNumId="7" w15:restartNumberingAfterBreak="0">
     <w:nsid w:val="40BD4CA3"/>
     <w:multiLevelType w:val="multilevel"/>
     <w:tmpl w:val="9B220AC0"/>
@@ -3064,7 +3861,156 @@
       </w:pPr>
     </w:lvl>
   </w:abstractNum>
-  <w:abstractNum w:abstractNumId="6" w15:restartNumberingAfterBreak="0">
+  <w:abstractNum w:abstractNumId="8" w15:restartNumberingAfterBreak="0">
+    <w:nsid w:val="413E38E1"/>
+    <w:multiLevelType w:val="multilevel"/>
+    <w:tmpl w:val="85268610"/>
+    <w:lvl w:ilvl="0">
+      <w:start w:val="1"/>
+      <w:numFmt w:val="bullet"/>
+      <w:lvlText w:val=""/>
+      <w:lvlJc w:val="left"/>
+      <w:pPr>
+        <w:tabs>
+          <w:tab w:val="num" w:pos="720"/>
+        </w:tabs>
+        <w:ind w:left="720" w:hanging="360"/>
+      </w:pPr>
+      <w:rPr>
+        <w:rFonts w:ascii="Symbol" w:hAnsi="Symbol" w:hint="default"/>
+        <w:sz w:val="20"/>
+      </w:rPr>
+    </w:lvl>
+    <w:lvl w:ilvl="1" w:tentative="1">
+      <w:start w:val="1"/>
+      <w:numFmt w:val="bullet"/>
+      <w:lvlText w:val="o"/>
+      <w:lvlJc w:val="left"/>
+      <w:pPr>
+        <w:tabs>
+          <w:tab w:val="num" w:pos="1440"/>
+        </w:tabs>
+        <w:ind w:left="1440" w:hanging="360"/>
+      </w:pPr>
+      <w:rPr>
+        <w:rFonts w:ascii="Courier New" w:hAnsi="Courier New" w:hint="default"/>
+        <w:sz w:val="20"/>
+      </w:rPr>
+    </w:lvl>
+    <w:lvl w:ilvl="2" w:tentative="1">
+      <w:start w:val="1"/>
+      <w:numFmt w:val="bullet"/>
+      <w:lvlText w:val=""/>
+      <w:lvlJc w:val="left"/>
+      <w:pPr>
+        <w:tabs>
+          <w:tab w:val="num" w:pos="2160"/>
+        </w:tabs>
+        <w:ind w:left="2160" w:hanging="360"/>
+      </w:pPr>
+      <w:rPr>
+        <w:rFonts w:ascii="Wingdings" w:hAnsi="Wingdings" w:hint="default"/>
+        <w:sz w:val="20"/>
+      </w:rPr>
+    </w:lvl>
+    <w:lvl w:ilvl="3" w:tentative="1">
+      <w:start w:val="1"/>
+      <w:numFmt w:val="bullet"/>
+      <w:lvlText w:val=""/>
+      <w:lvlJc w:val="left"/>
+      <w:pPr>
+        <w:tabs>
+          <w:tab w:val="num" w:pos="2880"/>
+        </w:tabs>
+        <w:ind w:left="2880" w:hanging="360"/>
+      </w:pPr>
+      <w:rPr>
+        <w:rFonts w:ascii="Wingdings" w:hAnsi="Wingdings" w:hint="default"/>
+        <w:sz w:val="20"/>
+      </w:rPr>
+    </w:lvl>
+    <w:lvl w:ilvl="4" w:tentative="1">
+      <w:start w:val="1"/>
+      <w:numFmt w:val="bullet"/>
+      <w:lvlText w:val=""/>
+      <w:lvlJc w:val="left"/>
+      <w:pPr>
+        <w:tabs>
+          <w:tab w:val="num" w:pos="3600"/>
+        </w:tabs>
+        <w:ind w:left="3600" w:hanging="360"/>
+      </w:pPr>
+      <w:rPr>
+        <w:rFonts w:ascii="Wingdings" w:hAnsi="Wingdings" w:hint="default"/>
+        <w:sz w:val="20"/>
+      </w:rPr>
+    </w:lvl>
+    <w:lvl w:ilvl="5" w:tentative="1">
+      <w:start w:val="1"/>
+      <w:numFmt w:val="bullet"/>
+      <w:lvlText w:val=""/>
+      <w:lvlJc w:val="left"/>
+      <w:pPr>
+        <w:tabs>
+          <w:tab w:val="num" w:pos="4320"/>
+        </w:tabs>
+        <w:ind w:left="4320" w:hanging="360"/>
+      </w:pPr>
+      <w:rPr>
+        <w:rFonts w:ascii="Wingdings" w:hAnsi="Wingdings" w:hint="default"/>
+        <w:sz w:val="20"/>
+      </w:rPr>
+    </w:lvl>
+    <w:lvl w:ilvl="6" w:tentative="1">
+      <w:start w:val="1"/>
+      <w:numFmt w:val="bullet"/>
+      <w:lvlText w:val=""/>
+      <w:lvlJc w:val="left"/>
+      <w:pPr>
+        <w:tabs>
+          <w:tab w:val="num" w:pos="5040"/>
+        </w:tabs>
+        <w:ind w:left="5040" w:hanging="360"/>
+      </w:pPr>
+      <w:rPr>
+        <w:rFonts w:ascii="Wingdings" w:hAnsi="Wingdings" w:hint="default"/>
+        <w:sz w:val="20"/>
+      </w:rPr>
+    </w:lvl>
+    <w:lvl w:ilvl="7" w:tentative="1">
+      <w:start w:val="1"/>
+      <w:numFmt w:val="bullet"/>
+      <w:lvlText w:val=""/>
+      <w:lvlJc w:val="left"/>
+      <w:pPr>
+        <w:tabs>
+          <w:tab w:val="num" w:pos="5760"/>
+        </w:tabs>
+        <w:ind w:left="5760" w:hanging="360"/>
+      </w:pPr>
+      <w:rPr>
+        <w:rFonts w:ascii="Wingdings" w:hAnsi="Wingdings" w:hint="default"/>
+        <w:sz w:val="20"/>
+      </w:rPr>
+    </w:lvl>
+    <w:lvl w:ilvl="8" w:tentative="1">
+      <w:start w:val="1"/>
+      <w:numFmt w:val="bullet"/>
+      <w:lvlText w:val=""/>
+      <w:lvlJc w:val="left"/>
+      <w:pPr>
+        <w:tabs>
+          <w:tab w:val="num" w:pos="6480"/>
+        </w:tabs>
+        <w:ind w:left="6480" w:hanging="360"/>
+      </w:pPr>
+      <w:rPr>
+        <w:rFonts w:ascii="Wingdings" w:hAnsi="Wingdings" w:hint="default"/>
+        <w:sz w:val="20"/>
+      </w:rPr>
+    </w:lvl>
+  </w:abstractNum>
+  <w:abstractNum w:abstractNumId="9" w15:restartNumberingAfterBreak="0">
     <w:nsid w:val="41DC5D52"/>
     <w:multiLevelType w:val="multilevel"/>
     <w:tmpl w:val="D6B2F848"/>
@@ -3181,7 +4127,7 @@
       </w:pPr>
     </w:lvl>
   </w:abstractNum>
-  <w:abstractNum w:abstractNumId="7" w15:restartNumberingAfterBreak="0">
+  <w:abstractNum w:abstractNumId="10" w15:restartNumberingAfterBreak="0">
     <w:nsid w:val="4E5C6CFA"/>
     <w:multiLevelType w:val="multilevel"/>
     <w:tmpl w:val="F612B4E8"/>
@@ -3330,7 +4276,277 @@
       </w:rPr>
     </w:lvl>
   </w:abstractNum>
-  <w:abstractNum w:abstractNumId="8" w15:restartNumberingAfterBreak="0">
+  <w:abstractNum w:abstractNumId="11" w15:restartNumberingAfterBreak="0">
+    <w:nsid w:val="55BA793E"/>
+    <w:multiLevelType w:val="multilevel"/>
+    <w:tmpl w:val="FE1AF4C2"/>
+    <w:lvl w:ilvl="0">
+      <w:start w:val="1"/>
+      <w:numFmt w:val="bullet"/>
+      <w:lvlText w:val=""/>
+      <w:lvlJc w:val="left"/>
+      <w:pPr>
+        <w:tabs>
+          <w:tab w:val="num" w:pos="720"/>
+        </w:tabs>
+        <w:ind w:left="720" w:hanging="360"/>
+      </w:pPr>
+      <w:rPr>
+        <w:rFonts w:ascii="Symbol" w:hAnsi="Symbol" w:hint="default"/>
+        <w:sz w:val="20"/>
+      </w:rPr>
+    </w:lvl>
+    <w:lvl w:ilvl="1" w:tentative="1">
+      <w:start w:val="1"/>
+      <w:numFmt w:val="bullet"/>
+      <w:lvlText w:val="o"/>
+      <w:lvlJc w:val="left"/>
+      <w:pPr>
+        <w:tabs>
+          <w:tab w:val="num" w:pos="1440"/>
+        </w:tabs>
+        <w:ind w:left="1440" w:hanging="360"/>
+      </w:pPr>
+      <w:rPr>
+        <w:rFonts w:ascii="Courier New" w:hAnsi="Courier New" w:hint="default"/>
+        <w:sz w:val="20"/>
+      </w:rPr>
+    </w:lvl>
+    <w:lvl w:ilvl="2" w:tentative="1">
+      <w:start w:val="1"/>
+      <w:numFmt w:val="bullet"/>
+      <w:lvlText w:val=""/>
+      <w:lvlJc w:val="left"/>
+      <w:pPr>
+        <w:tabs>
+          <w:tab w:val="num" w:pos="2160"/>
+        </w:tabs>
+        <w:ind w:left="2160" w:hanging="360"/>
+      </w:pPr>
+      <w:rPr>
+        <w:rFonts w:ascii="Wingdings" w:hAnsi="Wingdings" w:hint="default"/>
+        <w:sz w:val="20"/>
+      </w:rPr>
+    </w:lvl>
+    <w:lvl w:ilvl="3" w:tentative="1">
+      <w:start w:val="1"/>
+      <w:numFmt w:val="bullet"/>
+      <w:lvlText w:val=""/>
+      <w:lvlJc w:val="left"/>
+      <w:pPr>
+        <w:tabs>
+          <w:tab w:val="num" w:pos="2880"/>
+        </w:tabs>
+        <w:ind w:left="2880" w:hanging="360"/>
+      </w:pPr>
+      <w:rPr>
+        <w:rFonts w:ascii="Wingdings" w:hAnsi="Wingdings" w:hint="default"/>
+        <w:sz w:val="20"/>
+      </w:rPr>
+    </w:lvl>
+    <w:lvl w:ilvl="4" w:tentative="1">
+      <w:start w:val="1"/>
+      <w:numFmt w:val="bullet"/>
+      <w:lvlText w:val=""/>
+      <w:lvlJc w:val="left"/>
+      <w:pPr>
+        <w:tabs>
+          <w:tab w:val="num" w:pos="3600"/>
+        </w:tabs>
+        <w:ind w:left="3600" w:hanging="360"/>
+      </w:pPr>
+      <w:rPr>
+        <w:rFonts w:ascii="Wingdings" w:hAnsi="Wingdings" w:hint="default"/>
+        <w:sz w:val="20"/>
+      </w:rPr>
+    </w:lvl>
+    <w:lvl w:ilvl="5" w:tentative="1">
+      <w:start w:val="1"/>
+      <w:numFmt w:val="bullet"/>
+      <w:lvlText w:val=""/>
+      <w:lvlJc w:val="left"/>
+      <w:pPr>
+        <w:tabs>
+          <w:tab w:val="num" w:pos="4320"/>
+        </w:tabs>
+        <w:ind w:left="4320" w:hanging="360"/>
+      </w:pPr>
+      <w:rPr>
+        <w:rFonts w:ascii="Wingdings" w:hAnsi="Wingdings" w:hint="default"/>
+        <w:sz w:val="20"/>
+      </w:rPr>
+    </w:lvl>
+    <w:lvl w:ilvl="6" w:tentative="1">
+      <w:start w:val="1"/>
+      <w:numFmt w:val="bullet"/>
+      <w:lvlText w:val=""/>
+      <w:lvlJc w:val="left"/>
+      <w:pPr>
+        <w:tabs>
+          <w:tab w:val="num" w:pos="5040"/>
+        </w:tabs>
+        <w:ind w:left="5040" w:hanging="360"/>
+      </w:pPr>
+      <w:rPr>
+        <w:rFonts w:ascii="Wingdings" w:hAnsi="Wingdings" w:hint="default"/>
+        <w:sz w:val="20"/>
+      </w:rPr>
+    </w:lvl>
+    <w:lvl w:ilvl="7" w:tentative="1">
+      <w:start w:val="1"/>
+      <w:numFmt w:val="bullet"/>
+      <w:lvlText w:val=""/>
+      <w:lvlJc w:val="left"/>
+      <w:pPr>
+        <w:tabs>
+          <w:tab w:val="num" w:pos="5760"/>
+        </w:tabs>
+        <w:ind w:left="5760" w:hanging="360"/>
+      </w:pPr>
+      <w:rPr>
+        <w:rFonts w:ascii="Wingdings" w:hAnsi="Wingdings" w:hint="default"/>
+        <w:sz w:val="20"/>
+      </w:rPr>
+    </w:lvl>
+    <w:lvl w:ilvl="8" w:tentative="1">
+      <w:start w:val="1"/>
+      <w:numFmt w:val="bullet"/>
+      <w:lvlText w:val=""/>
+      <w:lvlJc w:val="left"/>
+      <w:pPr>
+        <w:tabs>
+          <w:tab w:val="num" w:pos="6480"/>
+        </w:tabs>
+        <w:ind w:left="6480" w:hanging="360"/>
+      </w:pPr>
+      <w:rPr>
+        <w:rFonts w:ascii="Wingdings" w:hAnsi="Wingdings" w:hint="default"/>
+        <w:sz w:val="20"/>
+      </w:rPr>
+    </w:lvl>
+  </w:abstractNum>
+  <w:abstractNum w:abstractNumId="12" w15:restartNumberingAfterBreak="0">
+    <w:nsid w:val="5EA064D6"/>
+    <w:multiLevelType w:val="multilevel"/>
+    <w:tmpl w:val="69B00A22"/>
+    <w:lvl w:ilvl="0">
+      <w:start w:val="1"/>
+      <w:numFmt w:val="decimal"/>
+      <w:lvlText w:val="%1."/>
+      <w:lvlJc w:val="left"/>
+      <w:pPr>
+        <w:tabs>
+          <w:tab w:val="num" w:pos="720"/>
+        </w:tabs>
+        <w:ind w:left="720" w:hanging="360"/>
+      </w:pPr>
+    </w:lvl>
+    <w:lvl w:ilvl="1">
+      <w:start w:val="1"/>
+      <w:numFmt w:val="bullet"/>
+      <w:lvlText w:val="o"/>
+      <w:lvlJc w:val="left"/>
+      <w:pPr>
+        <w:tabs>
+          <w:tab w:val="num" w:pos="1440"/>
+        </w:tabs>
+        <w:ind w:left="1440" w:hanging="360"/>
+      </w:pPr>
+      <w:rPr>
+        <w:rFonts w:ascii="Courier New" w:hAnsi="Courier New" w:hint="default"/>
+        <w:sz w:val="20"/>
+      </w:rPr>
+    </w:lvl>
+    <w:lvl w:ilvl="2">
+      <w:start w:val="1"/>
+      <w:numFmt w:val="bullet"/>
+      <w:lvlText w:val=""/>
+      <w:lvlJc w:val="left"/>
+      <w:pPr>
+        <w:tabs>
+          <w:tab w:val="num" w:pos="2160"/>
+        </w:tabs>
+        <w:ind w:left="2160" w:hanging="360"/>
+      </w:pPr>
+      <w:rPr>
+        <w:rFonts w:ascii="Wingdings" w:hAnsi="Wingdings" w:hint="default"/>
+        <w:sz w:val="20"/>
+      </w:rPr>
+    </w:lvl>
+    <w:lvl w:ilvl="3" w:tentative="1">
+      <w:start w:val="1"/>
+      <w:numFmt w:val="decimal"/>
+      <w:lvlText w:val="%4."/>
+      <w:lvlJc w:val="left"/>
+      <w:pPr>
+        <w:tabs>
+          <w:tab w:val="num" w:pos="2880"/>
+        </w:tabs>
+        <w:ind w:left="2880" w:hanging="360"/>
+      </w:pPr>
+    </w:lvl>
+    <w:lvl w:ilvl="4" w:tentative="1">
+      <w:start w:val="1"/>
+      <w:numFmt w:val="decimal"/>
+      <w:lvlText w:val="%5."/>
+      <w:lvlJc w:val="left"/>
+      <w:pPr>
+        <w:tabs>
+          <w:tab w:val="num" w:pos="3600"/>
+        </w:tabs>
+        <w:ind w:left="3600" w:hanging="360"/>
+      </w:pPr>
+    </w:lvl>
+    <w:lvl w:ilvl="5" w:tentative="1">
+      <w:start w:val="1"/>
+      <w:numFmt w:val="decimal"/>
+      <w:lvlText w:val="%6."/>
+      <w:lvlJc w:val="left"/>
+      <w:pPr>
+        <w:tabs>
+          <w:tab w:val="num" w:pos="4320"/>
+        </w:tabs>
+        <w:ind w:left="4320" w:hanging="360"/>
+      </w:pPr>
+    </w:lvl>
+    <w:lvl w:ilvl="6" w:tentative="1">
+      <w:start w:val="1"/>
+      <w:numFmt w:val="decimal"/>
+      <w:lvlText w:val="%7."/>
+      <w:lvlJc w:val="left"/>
+      <w:pPr>
+        <w:tabs>
+          <w:tab w:val="num" w:pos="5040"/>
+        </w:tabs>
+        <w:ind w:left="5040" w:hanging="360"/>
+      </w:pPr>
+    </w:lvl>
+    <w:lvl w:ilvl="7" w:tentative="1">
+      <w:start w:val="1"/>
+      <w:numFmt w:val="decimal"/>
+      <w:lvlText w:val="%8."/>
+      <w:lvlJc w:val="left"/>
+      <w:pPr>
+        <w:tabs>
+          <w:tab w:val="num" w:pos="5760"/>
+        </w:tabs>
+        <w:ind w:left="5760" w:hanging="360"/>
+      </w:pPr>
+    </w:lvl>
+    <w:lvl w:ilvl="8" w:tentative="1">
+      <w:start w:val="1"/>
+      <w:numFmt w:val="decimal"/>
+      <w:lvlText w:val="%9."/>
+      <w:lvlJc w:val="left"/>
+      <w:pPr>
+        <w:tabs>
+          <w:tab w:val="num" w:pos="6480"/>
+        </w:tabs>
+        <w:ind w:left="6480" w:hanging="360"/>
+      </w:pPr>
+    </w:lvl>
+  </w:abstractNum>
+  <w:abstractNum w:abstractNumId="13" w15:restartNumberingAfterBreak="0">
     <w:nsid w:val="60F25CC9"/>
     <w:multiLevelType w:val="multilevel"/>
     <w:tmpl w:val="BA525F74"/>
@@ -3447,7 +4663,156 @@
       </w:pPr>
     </w:lvl>
   </w:abstractNum>
-  <w:abstractNum w:abstractNumId="9" w15:restartNumberingAfterBreak="0">
+  <w:abstractNum w:abstractNumId="14" w15:restartNumberingAfterBreak="0">
+    <w:nsid w:val="65BF2D3F"/>
+    <w:multiLevelType w:val="multilevel"/>
+    <w:tmpl w:val="2754213C"/>
+    <w:lvl w:ilvl="0">
+      <w:start w:val="1"/>
+      <w:numFmt w:val="bullet"/>
+      <w:lvlText w:val=""/>
+      <w:lvlJc w:val="left"/>
+      <w:pPr>
+        <w:tabs>
+          <w:tab w:val="num" w:pos="720"/>
+        </w:tabs>
+        <w:ind w:left="720" w:hanging="360"/>
+      </w:pPr>
+      <w:rPr>
+        <w:rFonts w:ascii="Symbol" w:hAnsi="Symbol" w:hint="default"/>
+        <w:sz w:val="20"/>
+      </w:rPr>
+    </w:lvl>
+    <w:lvl w:ilvl="1" w:tentative="1">
+      <w:start w:val="1"/>
+      <w:numFmt w:val="bullet"/>
+      <w:lvlText w:val="o"/>
+      <w:lvlJc w:val="left"/>
+      <w:pPr>
+        <w:tabs>
+          <w:tab w:val="num" w:pos="1440"/>
+        </w:tabs>
+        <w:ind w:left="1440" w:hanging="360"/>
+      </w:pPr>
+      <w:rPr>
+        <w:rFonts w:ascii="Courier New" w:hAnsi="Courier New" w:hint="default"/>
+        <w:sz w:val="20"/>
+      </w:rPr>
+    </w:lvl>
+    <w:lvl w:ilvl="2" w:tentative="1">
+      <w:start w:val="1"/>
+      <w:numFmt w:val="bullet"/>
+      <w:lvlText w:val=""/>
+      <w:lvlJc w:val="left"/>
+      <w:pPr>
+        <w:tabs>
+          <w:tab w:val="num" w:pos="2160"/>
+        </w:tabs>
+        <w:ind w:left="2160" w:hanging="360"/>
+      </w:pPr>
+      <w:rPr>
+        <w:rFonts w:ascii="Wingdings" w:hAnsi="Wingdings" w:hint="default"/>
+        <w:sz w:val="20"/>
+      </w:rPr>
+    </w:lvl>
+    <w:lvl w:ilvl="3" w:tentative="1">
+      <w:start w:val="1"/>
+      <w:numFmt w:val="bullet"/>
+      <w:lvlText w:val=""/>
+      <w:lvlJc w:val="left"/>
+      <w:pPr>
+        <w:tabs>
+          <w:tab w:val="num" w:pos="2880"/>
+        </w:tabs>
+        <w:ind w:left="2880" w:hanging="360"/>
+      </w:pPr>
+      <w:rPr>
+        <w:rFonts w:ascii="Wingdings" w:hAnsi="Wingdings" w:hint="default"/>
+        <w:sz w:val="20"/>
+      </w:rPr>
+    </w:lvl>
+    <w:lvl w:ilvl="4" w:tentative="1">
+      <w:start w:val="1"/>
+      <w:numFmt w:val="bullet"/>
+      <w:lvlText w:val=""/>
+      <w:lvlJc w:val="left"/>
+      <w:pPr>
+        <w:tabs>
+          <w:tab w:val="num" w:pos="3600"/>
+        </w:tabs>
+        <w:ind w:left="3600" w:hanging="360"/>
+      </w:pPr>
+      <w:rPr>
+        <w:rFonts w:ascii="Wingdings" w:hAnsi="Wingdings" w:hint="default"/>
+        <w:sz w:val="20"/>
+      </w:rPr>
+    </w:lvl>
+    <w:lvl w:ilvl="5" w:tentative="1">
+      <w:start w:val="1"/>
+      <w:numFmt w:val="bullet"/>
+      <w:lvlText w:val=""/>
+      <w:lvlJc w:val="left"/>
+      <w:pPr>
+        <w:tabs>
+          <w:tab w:val="num" w:pos="4320"/>
+        </w:tabs>
+        <w:ind w:left="4320" w:hanging="360"/>
+      </w:pPr>
+      <w:rPr>
+        <w:rFonts w:ascii="Wingdings" w:hAnsi="Wingdings" w:hint="default"/>
+        <w:sz w:val="20"/>
+      </w:rPr>
+    </w:lvl>
+    <w:lvl w:ilvl="6" w:tentative="1">
+      <w:start w:val="1"/>
+      <w:numFmt w:val="bullet"/>
+      <w:lvlText w:val=""/>
+      <w:lvlJc w:val="left"/>
+      <w:pPr>
+        <w:tabs>
+          <w:tab w:val="num" w:pos="5040"/>
+        </w:tabs>
+        <w:ind w:left="5040" w:hanging="360"/>
+      </w:pPr>
+      <w:rPr>
+        <w:rFonts w:ascii="Wingdings" w:hAnsi="Wingdings" w:hint="default"/>
+        <w:sz w:val="20"/>
+      </w:rPr>
+    </w:lvl>
+    <w:lvl w:ilvl="7" w:tentative="1">
+      <w:start w:val="1"/>
+      <w:numFmt w:val="bullet"/>
+      <w:lvlText w:val=""/>
+      <w:lvlJc w:val="left"/>
+      <w:pPr>
+        <w:tabs>
+          <w:tab w:val="num" w:pos="5760"/>
+        </w:tabs>
+        <w:ind w:left="5760" w:hanging="360"/>
+      </w:pPr>
+      <w:rPr>
+        <w:rFonts w:ascii="Wingdings" w:hAnsi="Wingdings" w:hint="default"/>
+        <w:sz w:val="20"/>
+      </w:rPr>
+    </w:lvl>
+    <w:lvl w:ilvl="8" w:tentative="1">
+      <w:start w:val="1"/>
+      <w:numFmt w:val="bullet"/>
+      <w:lvlText w:val=""/>
+      <w:lvlJc w:val="left"/>
+      <w:pPr>
+        <w:tabs>
+          <w:tab w:val="num" w:pos="6480"/>
+        </w:tabs>
+        <w:ind w:left="6480" w:hanging="360"/>
+      </w:pPr>
+      <w:rPr>
+        <w:rFonts w:ascii="Wingdings" w:hAnsi="Wingdings" w:hint="default"/>
+        <w:sz w:val="20"/>
+      </w:rPr>
+    </w:lvl>
+  </w:abstractNum>
+  <w:abstractNum w:abstractNumId="15" w15:restartNumberingAfterBreak="0">
     <w:nsid w:val="6A1629FA"/>
     <w:multiLevelType w:val="multilevel"/>
     <w:tmpl w:val="0FBE3586"/>
@@ -3596,7 +4961,7 @@
       </w:rPr>
     </w:lvl>
   </w:abstractNum>
-  <w:abstractNum w:abstractNumId="10" w15:restartNumberingAfterBreak="0">
+  <w:abstractNum w:abstractNumId="16" w15:restartNumberingAfterBreak="0">
     <w:nsid w:val="77C62F01"/>
     <w:multiLevelType w:val="multilevel"/>
     <w:tmpl w:val="FF8667D2"/>
@@ -3714,37 +5079,55 @@
     </w:lvl>
   </w:abstractNum>
   <w:num w:numId="1" w16cid:durableId="1426615971">
-    <w:abstractNumId w:val="9"/>
+    <w:abstractNumId w:val="15"/>
   </w:num>
   <w:num w:numId="2" w16cid:durableId="1381395674">
     <w:abstractNumId w:val="0"/>
   </w:num>
   <w:num w:numId="3" w16cid:durableId="1728991143">
-    <w:abstractNumId w:val="3"/>
+    <w:abstractNumId w:val="4"/>
   </w:num>
   <w:num w:numId="4" w16cid:durableId="694036096">
-    <w:abstractNumId w:val="10"/>
+    <w:abstractNumId w:val="16"/>
   </w:num>
   <w:num w:numId="5" w16cid:durableId="1778282690">
-    <w:abstractNumId w:val="5"/>
+    <w:abstractNumId w:val="7"/>
   </w:num>
   <w:num w:numId="6" w16cid:durableId="857044099">
-    <w:abstractNumId w:val="2"/>
+    <w:abstractNumId w:val="3"/>
   </w:num>
   <w:num w:numId="7" w16cid:durableId="1486312870">
     <w:abstractNumId w:val="1"/>
   </w:num>
   <w:num w:numId="8" w16cid:durableId="1247155122">
+    <w:abstractNumId w:val="9"/>
+  </w:num>
+  <w:num w:numId="9" w16cid:durableId="1467119056">
+    <w:abstractNumId w:val="10"/>
+  </w:num>
+  <w:num w:numId="10" w16cid:durableId="1440372294">
     <w:abstractNumId w:val="6"/>
   </w:num>
-  <w:num w:numId="9" w16cid:durableId="1467119056">
-    <w:abstractNumId w:val="7"/>
+  <w:num w:numId="11" w16cid:durableId="489835679">
+    <w:abstractNumId w:val="13"/>
   </w:num>
-  <w:num w:numId="10" w16cid:durableId="1440372294">
-    <w:abstractNumId w:val="4"/>
+  <w:num w:numId="12" w16cid:durableId="2062709919">
+    <w:abstractNumId w:val="12"/>
   </w:num>
-  <w:num w:numId="11" w16cid:durableId="489835679">
+  <w:num w:numId="13" w16cid:durableId="1740133706">
+    <w:abstractNumId w:val="5"/>
+  </w:num>
+  <w:num w:numId="14" w16cid:durableId="1370833278">
     <w:abstractNumId w:val="8"/>
+  </w:num>
+  <w:num w:numId="15" w16cid:durableId="1054888644">
+    <w:abstractNumId w:val="2"/>
+  </w:num>
+  <w:num w:numId="16" w16cid:durableId="616562839">
+    <w:abstractNumId w:val="14"/>
+  </w:num>
+  <w:num w:numId="17" w16cid:durableId="533735650">
+    <w:abstractNumId w:val="11"/>
   </w:num>
 </w:numbering>
 </file>
@@ -4149,6 +5532,7 @@
   <w:style w:type="paragraph" w:default="1" w:styleId="Normal">
     <w:name w:val="Normal"/>
     <w:qFormat/>
+    <w:rsid w:val="00B405C4"/>
   </w:style>
   <w:style w:type="paragraph" w:styleId="Heading1">
     <w:name w:val="heading 1"/>
@@ -4352,7 +5736,6 @@
   <w:style w:type="character" w:default="1" w:styleId="DefaultParagraphFont">
     <w:name w:val="Default Paragraph Font"/>
     <w:uiPriority w:val="1"/>
-    <w:semiHidden/>
     <w:unhideWhenUsed/>
   </w:style>
   <w:style w:type="table" w:default="1" w:styleId="TableNormal">

</xml_diff>

<commit_message>
I resolved the issue of linkage. Just downloaded JDK 21 and changed the filepath and properties. Investing computerphile to understand AES. Reviewing code examples to revise.
</commit_message>
<xml_diff>
--- a/Java project 5.docx
+++ b/Java project 5.docx
@@ -81,7 +81,15 @@
     </w:p>
     <w:p>
       <w:r>
-        <w:t>You mentioned that you want to take LoA for semester 1, because you want to take System Deployment &amp; Operations (COSC2759).”</w:t>
+        <w:t xml:space="preserve">You mentioned that you want to take </w:t>
+      </w:r>
+      <w:proofErr w:type="spellStart"/>
+      <w:r>
+        <w:t>LoA</w:t>
+      </w:r>
+      <w:proofErr w:type="spellEnd"/>
+      <w:r>
+        <w:t xml:space="preserve"> for semester 1, because you want to take System Deployment &amp; Operations (COSC2759).”</w:t>
       </w:r>
     </w:p>
     <w:p>
@@ -121,7 +129,6 @@
     </w:p>
     <w:p>
       <w:r>
-        <w:lastRenderedPageBreak/>
         <w:t>Cloud security is an evolving sub-domain of computer security, network security, and, more broadly, information security. It refers to a broad set of technologies deployed to protect data, applications, and the associated infrastructure of cloud computing.</w:t>
       </w:r>
     </w:p>
@@ -154,7 +161,15 @@
     </w:p>
     <w:p>
       <w:r>
-        <w:t>Upon successful completion of this course you should be able to:</w:t>
+        <w:t xml:space="preserve">Upon successful completion of this </w:t>
+      </w:r>
+      <w:proofErr w:type="gramStart"/>
+      <w:r>
+        <w:t>course</w:t>
+      </w:r>
+      <w:proofErr w:type="gramEnd"/>
+      <w:r>
+        <w:t xml:space="preserve"> you should be able to:</w:t>
       </w:r>
     </w:p>
     <w:p>
@@ -190,7 +205,15 @@
       </w:r>
       <w:r>
         <w:tab/>
-        <w:t>Problem solve how to fix cloud security weaknesses and mitigate security threats to cloud computing</w:t>
+        <w:t xml:space="preserve">Problem </w:t>
+      </w:r>
+      <w:proofErr w:type="gramStart"/>
+      <w:r>
+        <w:t>solve</w:t>
+      </w:r>
+      <w:proofErr w:type="gramEnd"/>
+      <w:r>
+        <w:t xml:space="preserve"> how to fix cloud security weaknesses and mitigate security threats to cloud computing</w:t>
       </w:r>
     </w:p>
     <w:p>
@@ -224,13 +247,32 @@
     </w:p>
     <w:p>
       <w:r>
-        <w:lastRenderedPageBreak/>
         <w:t>•</w:t>
       </w:r>
       <w:r>
         <w:tab/>
-        <w:t>Lectorials: Key concepts will be explained in lectorials in which course material will be presented and the subject matter will be illustrated with demonstrations and examples;</w:t>
-      </w:r>
+      </w:r>
+      <w:proofErr w:type="spellStart"/>
+      <w:r>
+        <w:t>Lectorials</w:t>
+      </w:r>
+      <w:proofErr w:type="spellEnd"/>
+      <w:r>
+        <w:t xml:space="preserve">: Key concepts will be explained in </w:t>
+      </w:r>
+      <w:proofErr w:type="spellStart"/>
+      <w:r>
+        <w:t>lectorials</w:t>
+      </w:r>
+      <w:proofErr w:type="spellEnd"/>
+      <w:r>
+        <w:t xml:space="preserve"> in which course material will be presented and the subject matter will be illustrated with demonstrations and </w:t>
+      </w:r>
+      <w:proofErr w:type="gramStart"/>
+      <w:r>
+        <w:t>examples;</w:t>
+      </w:r>
+      <w:proofErr w:type="gramEnd"/>
     </w:p>
     <w:p>
       <w:r>
@@ -238,8 +280,13 @@
       </w:r>
       <w:r>
         <w:tab/>
-        <w:t>Tutorial sessions focus on analysing and problem solving of given scenarios, such as security analysis and secure solutions;</w:t>
-      </w:r>
+        <w:t xml:space="preserve">Tutorial sessions focus on analysing and problem solving of given scenarios, such as security analysis and secure </w:t>
+      </w:r>
+      <w:proofErr w:type="gramStart"/>
+      <w:r>
+        <w:t>solutions;</w:t>
+      </w:r>
+      <w:proofErr w:type="gramEnd"/>
     </w:p>
     <w:p>
       <w:r>
@@ -333,7 +380,6 @@
     </w:p>
     <w:p>
       <w:r>
-        <w:lastRenderedPageBreak/>
         <w:t>Does this make sense? Just summarise what I provided concisely.</w:t>
       </w:r>
     </w:p>
@@ -470,7 +516,15 @@
     </w:p>
     <w:p>
       <w:r>
-        <w:t xml:space="preserve">Yes. Here is a project I want to cover as part of my prepartion: </w:t>
+        <w:t xml:space="preserve">Yes. Here is a project I want to cover as part of my </w:t>
+      </w:r>
+      <w:proofErr w:type="spellStart"/>
+      <w:r>
+        <w:t>prepartion</w:t>
+      </w:r>
+      <w:proofErr w:type="spellEnd"/>
+      <w:r>
+        <w:t xml:space="preserve">: </w:t>
       </w:r>
     </w:p>
     <w:p>
@@ -518,7 +572,6 @@
         <w:pStyle w:val="Heading1"/>
       </w:pPr>
       <w:r>
-        <w:lastRenderedPageBreak/>
         <w:t>Answer</w:t>
       </w:r>
       <w:r>
@@ -828,7 +881,6 @@
         </w:numPr>
       </w:pPr>
       <w:r>
-        <w:lastRenderedPageBreak/>
         <w:t>Verify the decrypted content matches the original.</w:t>
       </w:r>
     </w:p>
@@ -1079,17 +1131,15 @@
     </w:p>
     <w:p>
       <w:r>
-        <w:t>bash</w:t>
-      </w:r>
-    </w:p>
-    <w:p>
-      <w:r>
-        <w:t>Copy code</w:t>
-      </w:r>
-    </w:p>
-    <w:p>
-      <w:r>
-        <w:t xml:space="preserve">java SecureCloud encrypt-upload file.txt  </w:t>
+        <w:t xml:space="preserve">java </w:t>
+      </w:r>
+      <w:proofErr w:type="spellStart"/>
+      <w:r>
+        <w:t>SecureCloud</w:t>
+      </w:r>
+      <w:proofErr w:type="spellEnd"/>
+      <w:r>
+        <w:t xml:space="preserve"> encrypt-upload file.txt  </w:t>
       </w:r>
     </w:p>
     <w:p>
@@ -1117,22 +1167,19 @@
     </w:p>
     <w:p>
       <w:r>
-        <w:t>bash</w:t>
-      </w:r>
-    </w:p>
-    <w:p>
-      <w:r>
-        <w:t>Copy code</w:t>
-      </w:r>
-    </w:p>
-    <w:p>
-      <w:r>
-        <w:t xml:space="preserve">java SecureCloud decrypt-download file.txt  </w:t>
-      </w:r>
-    </w:p>
-    <w:p>
-      <w:r>
-        <w:lastRenderedPageBreak/>
+        <w:t xml:space="preserve">java </w:t>
+      </w:r>
+      <w:proofErr w:type="spellStart"/>
+      <w:r>
+        <w:t>SecureCloud</w:t>
+      </w:r>
+      <w:proofErr w:type="spellEnd"/>
+      <w:r>
+        <w:t xml:space="preserve"> decrypt-download file.txt  </w:t>
+      </w:r>
+    </w:p>
+    <w:p>
+      <w:r>
         <w:t>Output: "File decrypted and saved locally!"</w:t>
       </w:r>
     </w:p>
@@ -1187,10 +1234,7 @@
         <w:pStyle w:val="Heading1"/>
       </w:pPr>
       <w:r>
-        <w:t>Answer</w:t>
-      </w:r>
-      <w:r>
-        <w:t>: Use Case</w:t>
+        <w:t>Answer: Use Case</w:t>
       </w:r>
     </w:p>
     <w:p>
@@ -1300,7 +1344,15 @@
     </w:p>
     <w:p>
       <w:r>
-        <w:t xml:space="preserve">Bank: bankuser | PIN: 7890  </w:t>
+        <w:t xml:space="preserve">Bank: </w:t>
+      </w:r>
+      <w:proofErr w:type="spellStart"/>
+      <w:r>
+        <w:t>bankuser</w:t>
+      </w:r>
+      <w:proofErr w:type="spellEnd"/>
+      <w:r>
+        <w:t xml:space="preserve"> | PIN: 7890  </w:t>
       </w:r>
     </w:p>
     <w:p>
@@ -1327,7 +1379,15 @@
     </w:p>
     <w:p>
       <w:r>
-        <w:t xml:space="preserve">java SecureCloud encrypt-upload passwords.txt  </w:t>
+        <w:t xml:space="preserve">java </w:t>
+      </w:r>
+      <w:proofErr w:type="spellStart"/>
+      <w:r>
+        <w:t>SecureCloud</w:t>
+      </w:r>
+      <w:proofErr w:type="spellEnd"/>
+      <w:r>
+        <w:t xml:space="preserve"> encrypt-upload passwords.txt  </w:t>
       </w:r>
     </w:p>
     <w:p>
@@ -1388,7 +1448,6 @@
         </w:numPr>
       </w:pPr>
       <w:r>
-        <w:lastRenderedPageBreak/>
         <w:t>The encrypted data might look like this:</w:t>
       </w:r>
     </w:p>
@@ -1405,7 +1464,15 @@
         </w:numPr>
       </w:pPr>
       <w:r>
-        <w:t>The encrypted file is saved in a simulated "cloud" folder, e.g., /cloud-storage/passwords.enc.</w:t>
+        <w:t>The encrypted file is saved in a simulated "cloud" folder, e.g., /cloud-storage/</w:t>
+      </w:r>
+      <w:proofErr w:type="spellStart"/>
+      <w:r>
+        <w:t>passwords.enc</w:t>
+      </w:r>
+      <w:proofErr w:type="spellEnd"/>
+      <w:r>
+        <w:t>.</w:t>
       </w:r>
     </w:p>
     <w:p>
@@ -1503,7 +1570,15 @@
     </w:p>
     <w:p>
       <w:r>
-        <w:t xml:space="preserve">java SecureCloud decrypt-download passwords.txt  </w:t>
+        <w:t xml:space="preserve">java </w:t>
+      </w:r>
+      <w:proofErr w:type="spellStart"/>
+      <w:r>
+        <w:t>SecureCloud</w:t>
+      </w:r>
+      <w:proofErr w:type="spellEnd"/>
+      <w:r>
+        <w:t xml:space="preserve"> decrypt-download passwords.txt  </w:t>
       </w:r>
     </w:p>
     <w:p>
@@ -1532,7 +1607,15 @@
         </w:numPr>
       </w:pPr>
       <w:r>
-        <w:t>The program locates the encrypted file in the /cloud-storage directory (passwords.enc).</w:t>
+        <w:t>The program locates the encrypted file in the /cloud-storage directory (</w:t>
+      </w:r>
+      <w:proofErr w:type="spellStart"/>
+      <w:r>
+        <w:t>passwords.enc</w:t>
+      </w:r>
+      <w:proofErr w:type="spellEnd"/>
+      <w:r>
+        <w:t>).</w:t>
       </w:r>
     </w:p>
     <w:p>
@@ -1557,9 +1640,11 @@
       </w:r>
     </w:p>
     <w:p>
+      <w:proofErr w:type="spellStart"/>
       <w:r>
         <w:t>yaml</w:t>
       </w:r>
+      <w:proofErr w:type="spellEnd"/>
     </w:p>
     <w:p>
       <w:r>
@@ -1573,7 +1658,15 @@
     </w:p>
     <w:p>
       <w:r>
-        <w:t xml:space="preserve">Bank: bankuser | PIN: 7890  </w:t>
+        <w:t xml:space="preserve">Bank: </w:t>
+      </w:r>
+      <w:proofErr w:type="spellStart"/>
+      <w:r>
+        <w:t>bankuser</w:t>
+      </w:r>
+      <w:proofErr w:type="spellEnd"/>
+      <w:r>
+        <w:t xml:space="preserve"> | PIN: 7890  </w:t>
       </w:r>
     </w:p>
     <w:p>
@@ -1610,9 +1703,11 @@
       </w:r>
     </w:p>
     <w:p>
+      <w:proofErr w:type="spellStart"/>
       <w:r>
         <w:t>arduino</w:t>
       </w:r>
+      <w:proofErr w:type="spellEnd"/>
     </w:p>
     <w:p>
       <w:r>
@@ -1643,7 +1738,6 @@
           <w:b/>
           <w:bCs/>
         </w:rPr>
-        <w:lastRenderedPageBreak/>
         <w:t>Stage 3: Program Workflow Example</w:t>
       </w:r>
     </w:p>
@@ -1684,8 +1778,13 @@
         </w:numPr>
       </w:pPr>
       <w:r>
-        <w:t>Encrypted File Stored: /cloud-storage/passwords.enc</w:t>
-      </w:r>
+        <w:t>Encrypted File Stored: /cloud-storage/</w:t>
+      </w:r>
+      <w:proofErr w:type="spellStart"/>
+      <w:r>
+        <w:t>passwords.enc</w:t>
+      </w:r>
+      <w:proofErr w:type="spellEnd"/>
     </w:p>
     <w:p>
       <w:pPr>
@@ -1713,8 +1812,13 @@
         </w:numPr>
       </w:pPr>
       <w:r>
-        <w:t>Input: /cloud-storage/passwords.enc</w:t>
-      </w:r>
+        <w:t>Input: /cloud-storage/</w:t>
+      </w:r>
+      <w:proofErr w:type="spellStart"/>
+      <w:r>
+        <w:t>passwords.enc</w:t>
+      </w:r>
+      <w:proofErr w:type="spellEnd"/>
     </w:p>
     <w:p>
       <w:pPr>
@@ -1903,7 +2007,6 @@
     </w:p>
     <w:p>
       <w:r>
-        <w:lastRenderedPageBreak/>
         <w:t>bash</w:t>
       </w:r>
     </w:p>
@@ -1914,7 +2017,15 @@
     </w:p>
     <w:p>
       <w:r>
-        <w:t xml:space="preserve">java SecureCloud encrypt-upload passwords.txt  </w:t>
+        <w:t xml:space="preserve">java </w:t>
+      </w:r>
+      <w:proofErr w:type="spellStart"/>
+      <w:r>
+        <w:t>SecureCloud</w:t>
+      </w:r>
+      <w:proofErr w:type="spellEnd"/>
+      <w:r>
+        <w:t xml:space="preserve"> encrypt-upload passwords.txt  </w:t>
       </w:r>
     </w:p>
     <w:p>
@@ -2018,7 +2129,15 @@
     </w:p>
     <w:p>
       <w:r>
-        <w:t xml:space="preserve">java SecureCloud decrypt-download passwords.txt  </w:t>
+        <w:t xml:space="preserve">java </w:t>
+      </w:r>
+      <w:proofErr w:type="spellStart"/>
+      <w:r>
+        <w:t>SecureCloud</w:t>
+      </w:r>
+      <w:proofErr w:type="spellEnd"/>
+      <w:r>
+        <w:t xml:space="preserve"> decrypt-download passwords.txt  </w:t>
       </w:r>
     </w:p>
     <w:p>
@@ -2029,7 +2148,15 @@
         </w:numPr>
       </w:pPr>
       <w:r>
-        <w:t>The program looks for the corresponding encrypted version (e.g., /cloud-storage/passwords.enc).</w:t>
+        <w:t>The program looks for the corresponding encrypted version (e.g., /cloud-storage/</w:t>
+      </w:r>
+      <w:proofErr w:type="spellStart"/>
+      <w:r>
+        <w:t>passwords.enc</w:t>
+      </w:r>
+      <w:proofErr w:type="spellEnd"/>
+      <w:r>
+        <w:t>).</w:t>
       </w:r>
     </w:p>
     <w:p>
@@ -2122,12 +2249,28 @@
         <w:pStyle w:val="Heading1"/>
       </w:pPr>
       <w:r>
-        <w:t>Prompt: Is using JFileChooser allowed?</w:t>
-      </w:r>
-    </w:p>
-    <w:p>
-      <w:r>
-        <w:t>When locating the file, is it okay to use JFileChooser?</w:t>
+        <w:t xml:space="preserve">Prompt: Is using </w:t>
+      </w:r>
+      <w:proofErr w:type="spellStart"/>
+      <w:r>
+        <w:t>JFileChooser</w:t>
+      </w:r>
+      <w:proofErr w:type="spellEnd"/>
+      <w:r>
+        <w:t xml:space="preserve"> allowed?</w:t>
+      </w:r>
+    </w:p>
+    <w:p>
+      <w:r>
+        <w:t xml:space="preserve">When locating the file, is it okay to use </w:t>
+      </w:r>
+      <w:proofErr w:type="spellStart"/>
+      <w:r>
+        <w:t>JFileChooser</w:t>
+      </w:r>
+      <w:proofErr w:type="spellEnd"/>
+      <w:r>
+        <w:t>?</w:t>
       </w:r>
     </w:p>
     <w:p>
@@ -2135,16 +2278,28 @@
         <w:pStyle w:val="Heading1"/>
       </w:pPr>
       <w:r>
-        <w:lastRenderedPageBreak/>
-        <w:t>Answer</w:t>
-      </w:r>
-      <w:r>
-        <w:t>: Is using JFileChooser allowed?</w:t>
-      </w:r>
-    </w:p>
-    <w:p>
-      <w:r>
-        <w:t xml:space="preserve">Yes, absolutely! Using JFileChooser is a great choice for file selection in a Java program. It provides a </w:t>
+        <w:t xml:space="preserve">Answer: Is using </w:t>
+      </w:r>
+      <w:proofErr w:type="spellStart"/>
+      <w:r>
+        <w:t>JFileChooser</w:t>
+      </w:r>
+      <w:proofErr w:type="spellEnd"/>
+      <w:r>
+        <w:t xml:space="preserve"> allowed?</w:t>
+      </w:r>
+    </w:p>
+    <w:p>
+      <w:r>
+        <w:t xml:space="preserve">Yes, absolutely! Using </w:t>
+      </w:r>
+      <w:proofErr w:type="spellStart"/>
+      <w:r>
+        <w:t>JFileChooser</w:t>
+      </w:r>
+      <w:proofErr w:type="spellEnd"/>
+      <w:r>
+        <w:t xml:space="preserve"> is a great choice for file selection in a Java program. It provides a </w:t>
       </w:r>
       <w:r>
         <w:rPr>
@@ -2160,7 +2315,7 @@
     <w:p>
       <w:r>
         <w:pict w14:anchorId="3B2A6970">
-          <v:rect id="_x0000_i1060" style="width:0;height:1.5pt" o:hralign="center" o:hrstd="t" o:hr="t" fillcolor="#a0a0a0" stroked="f"/>
+          <v:rect id="_x0000_i1036" style="width:0;height:1.5pt" o:hralign="center" o:hrstd="t" o:hr="t" fillcolor="#a0a0a0" stroked="f"/>
         </w:pict>
       </w:r>
     </w:p>
@@ -2181,7 +2336,15 @@
     </w:p>
     <w:p>
       <w:r>
-        <w:t>Here’s how you might integrate JFileChooser into your project:</w:t>
+        <w:t xml:space="preserve">Here’s how you might integrate </w:t>
+      </w:r>
+      <w:proofErr w:type="spellStart"/>
+      <w:r>
+        <w:t>JFileChooser</w:t>
+      </w:r>
+      <w:proofErr w:type="spellEnd"/>
+      <w:r>
+        <w:t xml:space="preserve"> into your project:</w:t>
       </w:r>
     </w:p>
     <w:p>
@@ -2210,7 +2373,15 @@
         </w:numPr>
       </w:pPr>
       <w:r>
-        <w:t>Instead of typing the file name in the command line, you could launch a JFileChooser dialog to allow the user to browse and select a file for encryption.</w:t>
+        <w:t xml:space="preserve">Instead of typing the file name in the command line, you could launch a </w:t>
+      </w:r>
+      <w:proofErr w:type="spellStart"/>
+      <w:r>
+        <w:t>JFileChooser</w:t>
+      </w:r>
+      <w:proofErr w:type="spellEnd"/>
+      <w:r>
+        <w:t xml:space="preserve"> dialog to allow the user to browse and select a file for encryption.</w:t>
       </w:r>
     </w:p>
     <w:p>
@@ -2243,7 +2414,15 @@
         </w:numPr>
       </w:pPr>
       <w:r>
-        <w:t>The JFileChooser dialog opens, and the user picks a file.</w:t>
+        <w:t xml:space="preserve">The </w:t>
+      </w:r>
+      <w:proofErr w:type="spellStart"/>
+      <w:r>
+        <w:t>JFileChooser</w:t>
+      </w:r>
+      <w:proofErr w:type="spellEnd"/>
+      <w:r>
+        <w:t xml:space="preserve"> dialog opens, and the user picks a file.</w:t>
       </w:r>
     </w:p>
     <w:p>
@@ -2283,7 +2462,15 @@
         </w:numPr>
       </w:pPr>
       <w:r>
-        <w:t>Similarly, when decrypting, the user can select the encrypted file from a JFileChooser dialog.</w:t>
+        <w:t xml:space="preserve">Similarly, when decrypting, the user can select the encrypted file from a </w:t>
+      </w:r>
+      <w:proofErr w:type="spellStart"/>
+      <w:r>
+        <w:t>JFileChooser</w:t>
+      </w:r>
+      <w:proofErr w:type="spellEnd"/>
+      <w:r>
+        <w:t xml:space="preserve"> dialog.</w:t>
       </w:r>
     </w:p>
     <w:p>
@@ -2316,7 +2503,15 @@
         </w:numPr>
       </w:pPr>
       <w:r>
-        <w:t>The JFileChooser dialog opens, and the user picks the encrypted file.</w:t>
+        <w:t xml:space="preserve">The </w:t>
+      </w:r>
+      <w:proofErr w:type="spellStart"/>
+      <w:r>
+        <w:t>JFileChooser</w:t>
+      </w:r>
+      <w:proofErr w:type="spellEnd"/>
+      <w:r>
+        <w:t xml:space="preserve"> dialog opens, and the user picks the encrypted file.</w:t>
       </w:r>
     </w:p>
     <w:p>
@@ -2333,7 +2528,7 @@
     <w:p>
       <w:r>
         <w:pict w14:anchorId="651BD217">
-          <v:rect id="_x0000_i1061" style="width:0;height:1.5pt" o:hralign="center" o:hrstd="t" o:hr="t" fillcolor="#a0a0a0" stroked="f"/>
+          <v:rect id="_x0000_i1037" style="width:0;height:1.5pt" o:hralign="center" o:hrstd="t" o:hr="t" fillcolor="#a0a0a0" stroked="f"/>
         </w:pict>
       </w:r>
     </w:p>
@@ -2349,8 +2544,17 @@
           <w:b/>
           <w:bCs/>
         </w:rPr>
-        <w:t>Benefits of Using JFileChooser</w:t>
-      </w:r>
+        <w:t xml:space="preserve">Benefits of Using </w:t>
+      </w:r>
+      <w:proofErr w:type="spellStart"/>
+      <w:r>
+        <w:rPr>
+          <w:b/>
+          <w:bCs/>
+        </w:rPr>
+        <w:t>JFileChooser</w:t>
+      </w:r>
+      <w:proofErr w:type="spellEnd"/>
     </w:p>
     <w:p>
       <w:pPr>
@@ -2409,7 +2613,7 @@
     <w:p>
       <w:r>
         <w:pict w14:anchorId="7757A57A">
-          <v:rect id="_x0000_i1062" style="width:0;height:1.5pt" o:hralign="center" o:hrstd="t" o:hr="t" fillcolor="#a0a0a0" stroked="f"/>
+          <v:rect id="_x0000_i1038" style="width:0;height:1.5pt" o:hralign="center" o:hrstd="t" o:hr="t" fillcolor="#a0a0a0" stroked="f"/>
         </w:pict>
       </w:r>
     </w:p>
@@ -2425,7 +2629,6 @@
           <w:b/>
           <w:bCs/>
         </w:rPr>
-        <w:lastRenderedPageBreak/>
         <w:t>Example Integration Idea</w:t>
       </w:r>
     </w:p>
@@ -2462,19 +2665,35 @@
         <w:t>GUI Version</w:t>
       </w:r>
       <w:r>
-        <w:t>: Offer a JFileChooser option for those who want a more interactive experience.</w:t>
+        <w:t xml:space="preserve">: Offer a </w:t>
+      </w:r>
+      <w:proofErr w:type="spellStart"/>
+      <w:r>
+        <w:t>JFileChooser</w:t>
+      </w:r>
+      <w:proofErr w:type="spellEnd"/>
+      <w:r>
+        <w:t xml:space="preserve"> option for those who want a more interactive experience.</w:t>
       </w:r>
     </w:p>
     <w:p>
       <w:r>
         <w:pict w14:anchorId="78743373">
-          <v:rect id="_x0000_i1063" style="width:0;height:1.5pt" o:hralign="center" o:hrstd="t" o:hr="t" fillcolor="#a0a0a0" stroked="f"/>
+          <v:rect id="_x0000_i1039" style="width:0;height:1.5pt" o:hralign="center" o:hrstd="t" o:hr="t" fillcolor="#a0a0a0" stroked="f"/>
         </w:pict>
       </w:r>
     </w:p>
     <w:p>
       <w:r>
-        <w:t xml:space="preserve">Would you like to explore how to integrate JFileChooser, or do you prefer to stick to command-line file selection for simplicity? </w:t>
+        <w:t xml:space="preserve">Would you like to explore how to integrate </w:t>
+      </w:r>
+      <w:proofErr w:type="spellStart"/>
+      <w:r>
+        <w:t>JFileChooser</w:t>
+      </w:r>
+      <w:proofErr w:type="spellEnd"/>
+      <w:r>
+        <w:t xml:space="preserve">, or do you prefer to stick to command-line file selection for simplicity? </w:t>
       </w:r>
       <w:r>
         <w:rPr>
@@ -2492,9 +2711,27 @@
       </w:r>
     </w:p>
     <w:p>
-      <w:r>
-        <w:t>No you don't need to explore how to integrate JFileChooser or command line file selection. I'm wondering for the cloud storage directory do I just create a folder locally (E.g. cloud) ?</w:t>
-      </w:r>
+      <w:proofErr w:type="gramStart"/>
+      <w:r>
+        <w:t>No</w:t>
+      </w:r>
+      <w:proofErr w:type="gramEnd"/>
+      <w:r>
+        <w:t xml:space="preserve"> you don't need to explore how to integrate </w:t>
+      </w:r>
+      <w:proofErr w:type="spellStart"/>
+      <w:r>
+        <w:t>JFileChooser</w:t>
+      </w:r>
+      <w:proofErr w:type="spellEnd"/>
+      <w:r>
+        <w:t xml:space="preserve"> or command line file selection. I'm wondering for the cloud storage directory do I just create a folder locally (E.g. cloud</w:t>
+      </w:r>
+      <w:proofErr w:type="gramStart"/>
+      <w:r>
+        <w:t>) ?</w:t>
+      </w:r>
+      <w:proofErr w:type="gramEnd"/>
     </w:p>
     <w:p/>
     <w:p>
@@ -2526,7 +2763,7 @@
     <w:p>
       <w:r>
         <w:pict w14:anchorId="3D2DA0A0">
-          <v:rect id="_x0000_i1092" style="width:0;height:1.5pt" o:hralign="center" o:hrstd="t" o:hr="t" fillcolor="#a0a0a0" stroked="f"/>
+          <v:rect id="_x0000_i1040" style="width:0;height:1.5pt" o:hralign="center" o:hrstd="t" o:hr="t" fillcolor="#a0a0a0" stroked="f"/>
         </w:pict>
       </w:r>
     </w:p>
@@ -2599,8 +2836,13 @@
         </w:rPr>
         <w:t>Folder Path</w:t>
       </w:r>
-      <w:r>
-        <w:t>: ./cloud/ (relative to your project directory).</w:t>
+      <w:proofErr w:type="gramStart"/>
+      <w:r>
+        <w:t>: .</w:t>
+      </w:r>
+      <w:proofErr w:type="gramEnd"/>
+      <w:r>
+        <w:t>/cloud/ (relative to your project directory).</w:t>
       </w:r>
     </w:p>
     <w:p>
@@ -2669,8 +2911,15 @@
         </w:numPr>
       </w:pPr>
       <w:r>
-        <w:lastRenderedPageBreak/>
-        <w:t>Encrypted file: ./cloud/passwords.enc.</w:t>
+        <w:t>Encrypted file: ./cloud/</w:t>
+      </w:r>
+      <w:proofErr w:type="spellStart"/>
+      <w:r>
+        <w:t>passwords.enc</w:t>
+      </w:r>
+      <w:proofErr w:type="spellEnd"/>
+      <w:r>
+        <w:t>.</w:t>
       </w:r>
     </w:p>
     <w:p>
@@ -2705,7 +2954,7 @@
     <w:p>
       <w:r>
         <w:pict w14:anchorId="1A77E32F">
-          <v:rect id="_x0000_i1093" style="width:0;height:1.5pt" o:hralign="center" o:hrstd="t" o:hr="t" fillcolor="#a0a0a0" stroked="f"/>
+          <v:rect id="_x0000_i1041" style="width:0;height:1.5pt" o:hralign="center" o:hrstd="t" o:hr="t" fillcolor="#a0a0a0" stroked="f"/>
         </w:pict>
       </w:r>
     </w:p>
@@ -2781,7 +3030,7 @@
     <w:p>
       <w:r>
         <w:pict w14:anchorId="04533960">
-          <v:rect id="_x0000_i1094" style="width:0;height:1.5pt" o:hralign="center" o:hrstd="t" o:hr="t" fillcolor="#a0a0a0" stroked="f"/>
+          <v:rect id="_x0000_i1042" style="width:0;height:1.5pt" o:hralign="center" o:hrstd="t" o:hr="t" fillcolor="#a0a0a0" stroked="f"/>
         </w:pict>
       </w:r>
     </w:p>
@@ -2857,7 +3106,7 @@
     <w:p>
       <w:r>
         <w:pict w14:anchorId="07CCCD4D">
-          <v:rect id="_x0000_i1095" style="width:0;height:1.5pt" o:hralign="center" o:hrstd="t" o:hr="t" fillcolor="#a0a0a0" stroked="f"/>
+          <v:rect id="_x0000_i1043" style="width:0;height:1.5pt" o:hralign="center" o:hrstd="t" o:hr="t" fillcolor="#a0a0a0" stroked="f"/>
         </w:pict>
       </w:r>
     </w:p>
@@ -5736,6 +5985,7 @@
   <w:style w:type="character" w:default="1" w:styleId="DefaultParagraphFont">
     <w:name w:val="Default Paragraph Font"/>
     <w:uiPriority w:val="1"/>
+    <w:semiHidden/>
     <w:unhideWhenUsed/>
   </w:style>
   <w:style w:type="table" w:default="1" w:styleId="TableNormal">

</xml_diff>